<commit_message>
Chapter 1 Understanding the Foundations of AWS notes added
</commit_message>
<xml_diff>
--- a/aws-certified-solutions-architect-saa-c02-notes.docx
+++ b/aws-certified-solutions-architect-saa-c02-notes.docx
@@ -4271,8 +4271,8 @@
         </w:rPr>
         <w:drawing>
           <wp:inline distT="0" distB="0" distL="0" distR="0" wp14:anchorId="7FF8B2C6" wp14:editId="02EF5F6D">
-            <wp:extent cx="4705350" cy="1476375"/>
-            <wp:effectExtent l="0" t="0" r="0" b="9525"/>
+            <wp:extent cx="5057775" cy="1476375"/>
+            <wp:effectExtent l="0" t="0" r="9525" b="9525"/>
             <wp:docPr id="15" name="Picture 15"/>
             <wp:cNvGraphicFramePr>
               <a:graphicFrameLocks xmlns:a="http://schemas.openxmlformats.org/drawingml/2006/main" noChangeAspect="1"/>
@@ -4293,7 +4293,7 @@
                   <pic:spPr>
                     <a:xfrm>
                       <a:off x="0" y="0"/>
-                      <a:ext cx="4705350" cy="1476375"/>
+                      <a:ext cx="5057775" cy="1476375"/>
                     </a:xfrm>
                     <a:prstGeom prst="rect">
                       <a:avLst/>
@@ -4305,6 +4305,8 @@
           </wp:inline>
         </w:drawing>
       </w:r>
+      <w:bookmarkStart w:id="0" w:name="_GoBack"/>
+      <w:bookmarkEnd w:id="0"/>
     </w:p>
     <w:p>
       <w:pPr>
@@ -6282,6 +6284,7 @@
               <w:rPr>
                 <w:rFonts w:asciiTheme="majorHAnsi" w:hAnsiTheme="majorHAnsi"/>
                 <w:bCs/>
+                <w:noProof/>
               </w:rPr>
               <w:drawing>
                 <wp:inline distT="0" distB="0" distL="0" distR="0" wp14:anchorId="59151469" wp14:editId="18BCD737">
@@ -6337,6 +6340,7 @@
               <w:rPr>
                 <w:rFonts w:asciiTheme="majorHAnsi" w:hAnsiTheme="majorHAnsi"/>
                 <w:bCs/>
+                <w:noProof/>
               </w:rPr>
               <w:drawing>
                 <wp:inline distT="0" distB="0" distL="0" distR="0" wp14:anchorId="1F990F02" wp14:editId="4DE171C7">
@@ -6455,8 +6459,6 @@
         </w:rPr>
         <w:t>that no two AZs share the same single data center. Each data center in each AZ is a separate entity that is isolated from other data centers within the same and different availability zones.</w:t>
       </w:r>
-      <w:bookmarkStart w:id="0" w:name="_GoBack"/>
-      <w:bookmarkEnd w:id="0"/>
     </w:p>
     <w:sectPr>
       <w:headerReference w:type="default" r:id="rId20"/>
@@ -6626,7 +6628,7 @@
             <w:bCs/>
             <w:noProof/>
           </w:rPr>
-          <w:t>9</w:t>
+          <w:t>5</w:t>
         </w:r>
         <w:r>
           <w:rPr>
@@ -8720,6 +8722,7 @@
   <w:style w:type="character" w:default="1" w:styleId="DefaultParagraphFont">
     <w:name w:val="Default Paragraph Font"/>
     <w:uiPriority w:val="1"/>
+    <w:semiHidden/>
     <w:unhideWhenUsed/>
   </w:style>
   <w:style w:type="table" w:default="1" w:styleId="TableNormal">
@@ -9686,6 +9689,7 @@
   <w:style w:type="character" w:default="1" w:styleId="DefaultParagraphFont">
     <w:name w:val="Default Paragraph Font"/>
     <w:uiPriority w:val="1"/>
+    <w:semiHidden/>
     <w:unhideWhenUsed/>
   </w:style>
   <w:style w:type="table" w:default="1" w:styleId="TableNormal">
@@ -10712,7 +10716,7 @@
 </file>
 
 <file path=customXml/itemProps1.xml><?xml version="1.0" encoding="utf-8"?>
-<ds:datastoreItem xmlns:ds="http://schemas.openxmlformats.org/officeDocument/2006/customXml" ds:itemID="{1E551D9F-6835-40EF-A6D0-FB843F05B005}">
+<ds:datastoreItem xmlns:ds="http://schemas.openxmlformats.org/officeDocument/2006/customXml" ds:itemID="{B4517649-D595-497E-93FD-0E58497CAA59}">
   <ds:schemaRefs>
     <ds:schemaRef ds:uri="http://schemas.openxmlformats.org/officeDocument/2006/bibliography"/>
   </ds:schemaRefs>

</xml_diff>

<commit_message>
Modified word doc for chapter-2
</commit_message>
<xml_diff>
--- a/aws-certified-solutions-architect-saa-c02-notes.docx
+++ b/aws-certified-solutions-architect-saa-c02-notes.docx
@@ -1023,7 +1023,7 @@
           <w:rFonts w:asciiTheme="majorHAnsi" w:hAnsiTheme="majorHAnsi"/>
           <w:bCs/>
         </w:rPr>
-        <w:t xml:space="preserve">AWS is also quite happy to allow you to continue to operate your on-premises data centers and allow them to coexist </w:t>
+        <w:t xml:space="preserve">AWS is also quite happy to allow you to continue to operate your on-premises data centers and allow them to coexist with cloud resources and services operating at AWS. Microsoft Azure will offer to sell you a copy of its complete Azure cloud operating system, called Azure Stack, to install on your servers in your data centers. As you can see, it’s hard to </w:t>
       </w:r>
       <w:r>
         <w:rPr>
@@ -1031,7 +1031,7 @@
           <w:bCs/>
         </w:rPr>
         <w:lastRenderedPageBreak/>
-        <w:t>with cloud resources and services operating at AWS. Microsoft Azure will offer to sell you a copy of its complete Azure cloud operating system, called Azure Stack, to install on your servers in your data centers. As you can see, it’s hard to define the public cloud these days other than as a massive collection of compute and storage resources hosted on a network stored in the collection of data centers accessible across the Internet or by using private connections.</w:t>
+        <w:t>define the public cloud these days other than as a massive collection of compute and storage resources hosted on a network stored in the collection of data centers accessible across the Internet or by using private connections.</w:t>
       </w:r>
       <w:r>
         <w:rPr>
@@ -1628,73 +1628,80 @@
           <w:b/>
           <w:bCs/>
         </w:rPr>
+        <w:t>Infrastructure as a Service (</w:t>
+      </w:r>
+      <w:proofErr w:type="spellStart"/>
+      <w:r>
+        <w:rPr>
+          <w:rFonts w:asciiTheme="majorHAnsi" w:hAnsiTheme="majorHAnsi"/>
+          <w:b/>
+          <w:bCs/>
+        </w:rPr>
+        <w:t>IaaS</w:t>
+      </w:r>
+      <w:proofErr w:type="spellEnd"/>
+      <w:r>
+        <w:rPr>
+          <w:rFonts w:asciiTheme="majorHAnsi" w:hAnsiTheme="majorHAnsi"/>
+          <w:b/>
+          <w:bCs/>
+        </w:rPr>
+        <w:t>):</w:t>
+      </w:r>
+      <w:r>
+        <w:rPr>
+          <w:rFonts w:asciiTheme="majorHAnsi" w:hAnsiTheme="majorHAnsi"/>
+          <w:bCs/>
+        </w:rPr>
+        <w:t xml:space="preserve"> </w:t>
+      </w:r>
+    </w:p>
+    <w:p>
+      <w:pPr>
+        <w:spacing w:after="0" w:line="240" w:lineRule="auto"/>
+        <w:rPr>
+          <w:rFonts w:asciiTheme="majorHAnsi" w:hAnsiTheme="majorHAnsi"/>
+          <w:b/>
+          <w:bCs/>
+        </w:rPr>
+      </w:pPr>
+      <w:r>
+        <w:rPr>
+          <w:rFonts w:asciiTheme="majorHAnsi" w:hAnsiTheme="majorHAnsi"/>
+          <w:bCs/>
+        </w:rPr>
+        <w:br/>
+      </w:r>
+      <w:r>
+        <w:rPr>
+          <w:rFonts w:asciiTheme="majorHAnsi" w:hAnsiTheme="majorHAnsi"/>
+          <w:bCs/>
+        </w:rPr>
+        <w:t>Most of the services AWS offers fall into the infrastructure as a service (</w:t>
+      </w:r>
+      <w:proofErr w:type="spellStart"/>
+      <w:r>
+        <w:rPr>
+          <w:rFonts w:asciiTheme="majorHAnsi" w:hAnsiTheme="majorHAnsi"/>
+          <w:bCs/>
+        </w:rPr>
+        <w:t>IaaS</w:t>
+      </w:r>
+      <w:proofErr w:type="spellEnd"/>
+      <w:r>
+        <w:rPr>
+          <w:rFonts w:asciiTheme="majorHAnsi" w:hAnsiTheme="majorHAnsi"/>
+          <w:bCs/>
+        </w:rPr>
+        <w:t xml:space="preserve">) category. With this model, which is certainly the most mature cloud model offering, virtualized servers and virtualized storage arrays are hosted on a </w:t>
+      </w:r>
+      <w:r>
+        <w:rPr>
+          <w:rFonts w:asciiTheme="majorHAnsi" w:hAnsiTheme="majorHAnsi"/>
+          <w:bCs/>
+        </w:rPr>
         <w:lastRenderedPageBreak/>
-        <w:t>Infrastructure as a Service (</w:t>
-      </w:r>
-      <w:proofErr w:type="spellStart"/>
-      <w:r>
-        <w:rPr>
-          <w:rFonts w:asciiTheme="majorHAnsi" w:hAnsiTheme="majorHAnsi"/>
-          <w:b/>
-          <w:bCs/>
-        </w:rPr>
-        <w:t>IaaS</w:t>
-      </w:r>
-      <w:proofErr w:type="spellEnd"/>
-      <w:r>
-        <w:rPr>
-          <w:rFonts w:asciiTheme="majorHAnsi" w:hAnsiTheme="majorHAnsi"/>
-          <w:b/>
-          <w:bCs/>
-        </w:rPr>
-        <w:t>):</w:t>
-      </w:r>
-      <w:r>
-        <w:rPr>
-          <w:rFonts w:asciiTheme="majorHAnsi" w:hAnsiTheme="majorHAnsi"/>
-          <w:bCs/>
-        </w:rPr>
-        <w:t xml:space="preserve"> </w:t>
-      </w:r>
-    </w:p>
-    <w:p>
-      <w:pPr>
-        <w:spacing w:after="0" w:line="240" w:lineRule="auto"/>
-        <w:rPr>
-          <w:rFonts w:asciiTheme="majorHAnsi" w:hAnsiTheme="majorHAnsi"/>
-          <w:b/>
-          <w:bCs/>
-        </w:rPr>
-      </w:pPr>
-      <w:r>
-        <w:rPr>
-          <w:rFonts w:asciiTheme="majorHAnsi" w:hAnsiTheme="majorHAnsi"/>
-          <w:bCs/>
-        </w:rPr>
-        <w:br/>
-      </w:r>
-      <w:r>
-        <w:rPr>
-          <w:rFonts w:asciiTheme="majorHAnsi" w:hAnsiTheme="majorHAnsi"/>
-          <w:bCs/>
-        </w:rPr>
-        <w:t>Most of the services AWS offers fall into the infrastructure as a service (</w:t>
-      </w:r>
-      <w:proofErr w:type="spellStart"/>
-      <w:r>
-        <w:rPr>
-          <w:rFonts w:asciiTheme="majorHAnsi" w:hAnsiTheme="majorHAnsi"/>
-          <w:bCs/>
-        </w:rPr>
-        <w:t>IaaS</w:t>
-      </w:r>
-      <w:proofErr w:type="spellEnd"/>
-      <w:r>
-        <w:rPr>
-          <w:rFonts w:asciiTheme="majorHAnsi" w:hAnsiTheme="majorHAnsi"/>
-          <w:bCs/>
-        </w:rPr>
-        <w:t>) category. With this model, which is certainly the most mature cloud model offering, virtualized servers and virtualized storage arrays are hosted on a software-defined network, and each customer’s infrastructure is completely isolated as a private resource.</w:t>
+        <w:t>software-defined network, and each customer’s infrastructure is completely isolated as a private resource.</w:t>
       </w:r>
       <w:r>
         <w:rPr>
@@ -2863,7 +2870,6 @@
           <w:sz w:val="22"/>
           <w:szCs w:val="22"/>
         </w:rPr>
-        <w:lastRenderedPageBreak/>
         <w:t>Amazon has several development solutions, shown in </w:t>
       </w:r>
       <w:hyperlink w:history="1">
@@ -3012,6 +3018,7 @@
               <w:rPr>
                 <w:noProof/>
               </w:rPr>
+              <w:lastRenderedPageBreak/>
               <w:drawing>
                 <wp:inline distT="0" distB="0" distL="0" distR="0" wp14:anchorId="0979FC55" wp14:editId="27D1F6F6">
                   <wp:extent cx="3314699" cy="2095500"/>
@@ -3773,7 +3780,6 @@
               <w:rPr>
                 <w:rFonts w:asciiTheme="majorHAnsi" w:hAnsiTheme="majorHAnsi"/>
               </w:rPr>
-              <w:lastRenderedPageBreak/>
               <w:t>Identity Management</w:t>
             </w:r>
           </w:p>
@@ -3860,6 +3866,7 @@
         <w:rPr>
           <w:b/>
         </w:rPr>
+        <w:lastRenderedPageBreak/>
         <w:br/>
       </w:r>
       <w:r>
@@ -4305,8 +4312,6 @@
           </wp:inline>
         </w:drawing>
       </w:r>
-      <w:bookmarkStart w:id="0" w:name="_GoBack"/>
-      <w:bookmarkEnd w:id="0"/>
     </w:p>
     <w:p>
       <w:pPr>
@@ -4421,14 +4426,7 @@
         <w:rPr>
           <w:rFonts w:asciiTheme="majorHAnsi" w:hAnsiTheme="majorHAnsi"/>
         </w:rPr>
-        <w:t xml:space="preserve">) also presents many key questions you should ponder. It is useful to discuss these questions with other technical folks in your </w:t>
-      </w:r>
-      <w:r>
-        <w:rPr>
-          <w:rFonts w:asciiTheme="majorHAnsi" w:hAnsiTheme="majorHAnsi"/>
-        </w:rPr>
-        <w:lastRenderedPageBreak/>
-        <w:t>company in order to make key decisions about your infrastructure and applications hosted at AWS. The main document for the framework can be found here: </w:t>
+        <w:t>) also presents many key questions you should ponder. It is useful to discuss these questions with other technical folks in your company in order to make key decisions about your infrastructure and applications hosted at AWS. The main document for the framework can be found here: </w:t>
       </w:r>
       <w:hyperlink r:id="rId15" w:tgtFrame="_blank" w:history="1">
         <w:r>
@@ -4490,6 +4488,7 @@
           <w:b/>
           <w:bCs/>
         </w:rPr>
+        <w:lastRenderedPageBreak/>
         <w:t>Operational excellence:</w:t>
       </w:r>
       <w:r>
@@ -5191,68 +5190,349 @@
           <w:bCs/>
           <w:u w:val="single" w:color="00B050"/>
         </w:rPr>
+        <w:t xml:space="preserve">High availability </w:t>
+      </w:r>
+      <w:r>
+        <w:rPr>
+          <w:rFonts w:asciiTheme="majorHAnsi" w:hAnsiTheme="majorHAnsi"/>
+          <w:b/>
+          <w:bCs/>
+          <w:u w:val="single" w:color="00B050"/>
+        </w:rPr>
+        <w:t xml:space="preserve">(HA) </w:t>
+      </w:r>
+      <w:r>
+        <w:rPr>
+          <w:rFonts w:asciiTheme="majorHAnsi" w:hAnsiTheme="majorHAnsi"/>
+          <w:b/>
+          <w:bCs/>
+          <w:u w:val="single" w:color="00B050"/>
+        </w:rPr>
+        <w:t>refers to making hosted applications always available, regardless of the situation or circumstances that happen from time to time in the cloud. After all, everything fails sometime</w:t>
+      </w:r>
+      <w:r>
+        <w:rPr>
+          <w:rFonts w:asciiTheme="majorHAnsi" w:hAnsiTheme="majorHAnsi"/>
+          <w:b/>
+          <w:bCs/>
+        </w:rPr>
+        <w:t>.</w:t>
+      </w:r>
+      <w:r>
+        <w:rPr>
+          <w:rFonts w:asciiTheme="majorHAnsi" w:hAnsiTheme="majorHAnsi"/>
+          <w:bCs/>
+        </w:rPr>
+        <w:t xml:space="preserve"> How does an application respond to failure? If one web server fails there is a backup web server or two to take its place. </w:t>
+      </w:r>
+      <w:r>
+        <w:rPr>
+          <w:rFonts w:asciiTheme="majorHAnsi" w:hAnsiTheme="majorHAnsi"/>
+          <w:b/>
+          <w:bCs/>
+          <w:u w:val="single" w:color="00B050"/>
+        </w:rPr>
+        <w:t>Resiliency is mostly used to describe data storage in the cloud. Any data storage service available in the cloud maintains multiple copies of all records and files stored. Resiliency is also present because of the high availability. If you have multiple web servers available, you have high availability and also a higher level of resiliency. High-availability and resiliency are key</w:t>
+      </w:r>
+      <w:r>
+        <w:rPr>
+          <w:rFonts w:asciiTheme="majorHAnsi" w:hAnsiTheme="majorHAnsi"/>
+          <w:b/>
+          <w:bCs/>
+          <w:u w:val="single" w:color="00B050"/>
+        </w:rPr>
+        <w:t>s</w:t>
+      </w:r>
+      <w:r>
+        <w:rPr>
+          <w:rFonts w:asciiTheme="majorHAnsi" w:hAnsiTheme="majorHAnsi"/>
+          <w:b/>
+          <w:bCs/>
+          <w:u w:val="single" w:color="00B050"/>
+        </w:rPr>
+        <w:t xml:space="preserve"> when hosting application stacks in the cloud</w:t>
+      </w:r>
+      <w:r>
+        <w:rPr>
+          <w:rFonts w:asciiTheme="majorHAnsi" w:hAnsiTheme="majorHAnsi"/>
+          <w:bCs/>
+        </w:rPr>
+        <w:t>.</w:t>
+      </w:r>
+    </w:p>
+    <w:p>
+      <w:pPr>
+        <w:spacing w:after="0" w:line="240" w:lineRule="auto"/>
+        <w:rPr>
+          <w:rFonts w:asciiTheme="majorHAnsi" w:hAnsiTheme="majorHAnsi"/>
+          <w:bCs/>
+        </w:rPr>
+      </w:pPr>
+    </w:p>
+    <w:p>
+      <w:pPr>
+        <w:spacing w:after="0" w:line="240" w:lineRule="auto"/>
+        <w:rPr>
+          <w:rFonts w:asciiTheme="majorHAnsi" w:hAnsiTheme="majorHAnsi"/>
+          <w:b/>
+          <w:bCs/>
+        </w:rPr>
+      </w:pPr>
+      <w:r>
+        <w:rPr>
+          <w:rFonts w:asciiTheme="majorHAnsi" w:hAnsiTheme="majorHAnsi"/>
+          <w:b/>
+          <w:bCs/>
+        </w:rPr>
+        <w:t>Availability and Reliability</w:t>
+      </w:r>
+    </w:p>
+    <w:p>
+      <w:pPr>
+        <w:spacing w:after="0" w:line="240" w:lineRule="auto"/>
+        <w:rPr>
+          <w:rFonts w:asciiTheme="majorHAnsi" w:hAnsiTheme="majorHAnsi"/>
+          <w:b/>
+          <w:bCs/>
+          <w:u w:val="single" w:color="00B050"/>
+        </w:rPr>
+      </w:pPr>
+      <w:r>
+        <w:rPr>
+          <w:rFonts w:asciiTheme="majorHAnsi" w:hAnsiTheme="majorHAnsi"/>
+          <w:bCs/>
+        </w:rPr>
         <w:lastRenderedPageBreak/>
-        <w:t xml:space="preserve">High availability </w:t>
-      </w:r>
-      <w:r>
-        <w:rPr>
-          <w:rFonts w:asciiTheme="majorHAnsi" w:hAnsiTheme="majorHAnsi"/>
-          <w:b/>
-          <w:bCs/>
-          <w:u w:val="single" w:color="00B050"/>
-        </w:rPr>
-        <w:t xml:space="preserve">(HA) </w:t>
-      </w:r>
-      <w:r>
-        <w:rPr>
-          <w:rFonts w:asciiTheme="majorHAnsi" w:hAnsiTheme="majorHAnsi"/>
-          <w:b/>
-          <w:bCs/>
-          <w:u w:val="single" w:color="00B050"/>
-        </w:rPr>
-        <w:t>refers to making hosted applications always available, regardless of the situation or circumstances that happen from time to time in the cloud. After all, everything fails sometime</w:t>
-      </w:r>
-      <w:r>
-        <w:rPr>
-          <w:rFonts w:asciiTheme="majorHAnsi" w:hAnsiTheme="majorHAnsi"/>
-          <w:b/>
-          <w:bCs/>
+        <w:br/>
+      </w:r>
+      <w:r>
+        <w:rPr>
+          <w:rFonts w:asciiTheme="majorHAnsi" w:hAnsiTheme="majorHAnsi"/>
+          <w:bCs/>
+        </w:rPr>
+        <w:t>When</w:t>
+      </w:r>
+      <w:r>
+        <w:rPr>
+          <w:rFonts w:asciiTheme="majorHAnsi" w:hAnsiTheme="majorHAnsi"/>
+          <w:bCs/>
+        </w:rPr>
+        <w:t xml:space="preserve"> you host an application at AWS, of course you expect the application to be available at all times. However, there are a number of moving parts to consider with each application stack that you design. </w:t>
+      </w:r>
+      <w:r>
+        <w:rPr>
+          <w:rFonts w:asciiTheme="majorHAnsi" w:hAnsiTheme="majorHAnsi"/>
+          <w:b/>
+          <w:bCs/>
+          <w:u w:val="single" w:color="00B050"/>
+        </w:rPr>
+        <w:t xml:space="preserve">A typical hosted application uses a number of managed services provided by AWS for your </w:t>
+      </w:r>
+      <w:proofErr w:type="spellStart"/>
+      <w:r>
+        <w:rPr>
+          <w:rFonts w:asciiTheme="majorHAnsi" w:hAnsiTheme="majorHAnsi"/>
+          <w:b/>
+          <w:bCs/>
+          <w:u w:val="single" w:color="00B050"/>
+        </w:rPr>
+        <w:t>compute</w:t>
+      </w:r>
+      <w:proofErr w:type="spellEnd"/>
+      <w:r>
+        <w:rPr>
+          <w:rFonts w:asciiTheme="majorHAnsi" w:hAnsiTheme="majorHAnsi"/>
+          <w:b/>
+          <w:bCs/>
+          <w:u w:val="single" w:color="00B050"/>
+        </w:rPr>
+        <w:t xml:space="preserve">, networking, and storage services. A managed service is an AWS service that is built and maintained by AWS; every single offering shown in the AWS Management Console is a managed service that can be ordered and used as a component of an application stack. Also, at a minimum, you will be using a monitoring service to make sure that the services that you have ordered are working—and determine when they are not working. The monitoring service that is embedded into each service offered by AWS is called </w:t>
+      </w:r>
+      <w:proofErr w:type="spellStart"/>
+      <w:r>
+        <w:rPr>
+          <w:rFonts w:asciiTheme="majorHAnsi" w:hAnsiTheme="majorHAnsi"/>
+          <w:b/>
+          <w:bCs/>
+          <w:u w:val="single" w:color="00B050"/>
+        </w:rPr>
+        <w:t>CloudWatch</w:t>
+      </w:r>
+      <w:proofErr w:type="spellEnd"/>
+      <w:r>
+        <w:rPr>
+          <w:rFonts w:asciiTheme="majorHAnsi" w:hAnsiTheme="majorHAnsi"/>
+          <w:b/>
+          <w:bCs/>
+          <w:u w:val="single" w:color="00B050"/>
+        </w:rPr>
+        <w:t>. Your application(s) will be hosted on either virtual machines (that is, EC2 instances) or using one of the elastic container service, such as Amazon Elastic Container Service (ECS). You will also be using virtual hard drives for storage, which means you will be using Amazon Elastic Block Store (EBS). Each of these management services has built-in reliability, availability, and scalability by design</w:t>
+      </w:r>
+      <w:r>
+        <w:rPr>
+          <w:rFonts w:asciiTheme="majorHAnsi" w:hAnsiTheme="majorHAnsi"/>
+          <w:b/>
+          <w:bCs/>
+          <w:u w:val="single" w:color="00B050"/>
         </w:rPr>
         <w:t>.</w:t>
       </w:r>
-      <w:r>
-        <w:rPr>
-          <w:rFonts w:asciiTheme="majorHAnsi" w:hAnsiTheme="majorHAnsi"/>
-          <w:bCs/>
-        </w:rPr>
-        <w:t xml:space="preserve"> How does an application respond to failure? If one web server fails there is a backup web server or two to take its place. </w:t>
-      </w:r>
-      <w:r>
-        <w:rPr>
-          <w:rFonts w:asciiTheme="majorHAnsi" w:hAnsiTheme="majorHAnsi"/>
-          <w:b/>
-          <w:bCs/>
-          <w:u w:val="single" w:color="00B050"/>
-        </w:rPr>
-        <w:t>Resiliency is mostly used to describe data storage in the cloud. Any data storage service available in the cloud maintains multiple copies of all records and files stored. Resiliency is also present because of the high availability. If you have multiple web servers available, you have high availability and also a higher level of resiliency. High-availability and resiliency are key</w:t>
-      </w:r>
-      <w:r>
-        <w:rPr>
-          <w:rFonts w:asciiTheme="majorHAnsi" w:hAnsiTheme="majorHAnsi"/>
-          <w:b/>
-          <w:bCs/>
-          <w:u w:val="single" w:color="00B050"/>
-        </w:rPr>
-        <w:t>s</w:t>
-      </w:r>
-      <w:r>
-        <w:rPr>
-          <w:rFonts w:asciiTheme="majorHAnsi" w:hAnsiTheme="majorHAnsi"/>
-          <w:b/>
-          <w:bCs/>
-          <w:u w:val="single" w:color="00B050"/>
-        </w:rPr>
-        <w:t xml:space="preserve"> when hosting application stacks in the cloud</w:t>
+    </w:p>
+    <w:p>
+      <w:pPr>
+        <w:spacing w:after="0" w:line="240" w:lineRule="auto"/>
+        <w:rPr>
+          <w:rFonts w:asciiTheme="majorHAnsi" w:hAnsiTheme="majorHAnsi"/>
+          <w:b/>
+        </w:rPr>
+      </w:pPr>
+      <w:r>
+        <w:rPr>
+          <w:rFonts w:asciiTheme="majorHAnsi" w:hAnsiTheme="majorHAnsi"/>
+          <w:bCs/>
+        </w:rPr>
+        <w:br/>
+      </w:r>
+      <w:r>
+        <w:rPr>
+          <w:rFonts w:asciiTheme="majorHAnsi" w:hAnsiTheme="majorHAnsi"/>
+          <w:bCs/>
+        </w:rPr>
+        <w:t>Amazon expects you to design a hosted application to be secure, reliable, and available. The Amazon</w:t>
+      </w:r>
+      <w:r>
+        <w:rPr>
+          <w:rFonts w:asciiTheme="majorHAnsi" w:hAnsiTheme="majorHAnsi"/>
+          <w:bCs/>
+        </w:rPr>
+        <w:t>’s</w:t>
+      </w:r>
+      <w:r>
+        <w:rPr>
+          <w:rFonts w:asciiTheme="majorHAnsi" w:hAnsiTheme="majorHAnsi"/>
+          <w:bCs/>
+        </w:rPr>
+        <w:t xml:space="preserve"> </w:t>
+      </w:r>
+      <w:r>
+        <w:rPr>
+          <w:rFonts w:asciiTheme="majorHAnsi" w:hAnsiTheme="majorHAnsi"/>
+          <w:bCs/>
+        </w:rPr>
+        <w:t>key</w:t>
+      </w:r>
+      <w:r>
+        <w:rPr>
+          <w:rFonts w:asciiTheme="majorHAnsi" w:hAnsiTheme="majorHAnsi"/>
+          <w:bCs/>
+        </w:rPr>
+        <w:t xml:space="preserve"> to design with security in mind and then to make the system as reliable and dependable as possible and finally to make the application as responsive and as fast as it can be without sacrificing security or reliability. </w:t>
+      </w:r>
+      <w:r>
+        <w:rPr>
+          <w:rFonts w:asciiTheme="majorHAnsi" w:hAnsiTheme="majorHAnsi"/>
+          <w:bCs/>
+        </w:rPr>
+        <w:br/>
+      </w:r>
+      <w:r>
+        <w:rPr>
+          <w:rFonts w:asciiTheme="majorHAnsi" w:hAnsiTheme="majorHAnsi"/>
+          <w:bCs/>
+        </w:rPr>
+        <w:br/>
+      </w:r>
+      <w:r>
+        <w:rPr>
+          <w:rFonts w:asciiTheme="majorHAnsi" w:hAnsiTheme="majorHAnsi"/>
+          <w:b/>
+          <w:bCs/>
+        </w:rPr>
+        <w:t>Availability in the Cloud</w:t>
+      </w:r>
+      <w:r>
+        <w:rPr>
+          <w:rFonts w:asciiTheme="majorHAnsi" w:hAnsiTheme="majorHAnsi"/>
+          <w:b/>
+          <w:bCs/>
+        </w:rPr>
+        <w:t>:</w:t>
+      </w:r>
+      <w:r>
+        <w:rPr>
+          <w:rFonts w:asciiTheme="majorHAnsi" w:hAnsiTheme="majorHAnsi"/>
+          <w:b/>
+        </w:rPr>
+        <w:t xml:space="preserve"> </w:t>
+      </w:r>
+    </w:p>
+    <w:p>
+      <w:pPr>
+        <w:spacing w:after="0" w:line="240" w:lineRule="auto"/>
+        <w:rPr>
+          <w:rFonts w:asciiTheme="majorHAnsi" w:hAnsiTheme="majorHAnsi"/>
+          <w:b/>
+        </w:rPr>
+      </w:pPr>
+    </w:p>
+    <w:p>
+      <w:pPr>
+        <w:spacing w:after="0" w:line="240" w:lineRule="auto"/>
+        <w:rPr>
+          <w:rFonts w:asciiTheme="majorHAnsi" w:hAnsiTheme="majorHAnsi"/>
+          <w:bCs/>
+        </w:rPr>
+      </w:pPr>
+      <w:r>
+        <w:rPr>
+          <w:rFonts w:asciiTheme="majorHAnsi" w:hAnsiTheme="majorHAnsi"/>
+          <w:b/>
+          <w:bCs/>
+          <w:u w:val="single" w:color="00B050"/>
+        </w:rPr>
+        <w:t>Availability is the percentage of time that an application remains operational—that is, the percentage of time that it can be accessed in the cloud from any location on any device. AWS publishes a compute service-level agreement that covers Amazon Elastic Compute Cloud (EC2), Elastic Block Store (EBS), and Elastic Container Service (ECS) with a stated availability of 99.99%, which means that the total downtime expected per year utilizing any of these services is a total of 4.38 hours. The downtime per week is calculated as a scant 5 minutes</w:t>
+      </w:r>
+      <w:r>
+        <w:rPr>
+          <w:rFonts w:asciiTheme="majorHAnsi" w:hAnsiTheme="majorHAnsi"/>
+          <w:bCs/>
+        </w:rPr>
+        <w:t xml:space="preserve">. </w:t>
+      </w:r>
+    </w:p>
+    <w:p>
+      <w:pPr>
+        <w:spacing w:after="0" w:line="240" w:lineRule="auto"/>
+        <w:rPr>
+          <w:rFonts w:asciiTheme="majorHAnsi" w:hAnsiTheme="majorHAnsi"/>
+          <w:bCs/>
+        </w:rPr>
+      </w:pPr>
+    </w:p>
+    <w:p>
+      <w:pPr>
+        <w:spacing w:after="0" w:line="240" w:lineRule="auto"/>
+        <w:jc w:val="both"/>
+        <w:rPr>
+          <w:rFonts w:asciiTheme="majorHAnsi" w:hAnsiTheme="majorHAnsi"/>
+          <w:bCs/>
+        </w:rPr>
+      </w:pPr>
+      <w:r>
+        <w:rPr>
+          <w:rFonts w:asciiTheme="majorHAnsi" w:hAnsiTheme="majorHAnsi"/>
+          <w:bCs/>
+          <w:u w:val="single" w:color="00B050"/>
+        </w:rPr>
+        <w:t>Most of the time you are hosting application on multiple EC2 instances hosted on separate subnets in separate data centers.</w:t>
+      </w:r>
+      <w:r>
+        <w:rPr>
+          <w:rFonts w:asciiTheme="majorHAnsi" w:hAnsiTheme="majorHAnsi"/>
+          <w:bCs/>
+          <w:u w:val="single" w:color="00B050"/>
+        </w:rPr>
+        <w:t xml:space="preserve"> In addition, each subnet is hosted in a separate data center, which is also located in a separate availability zone within the AWS region</w:t>
       </w:r>
       <w:r>
         <w:rPr>
@@ -5261,42 +5541,21 @@
         </w:rPr>
         <w:t>.</w:t>
       </w:r>
-    </w:p>
-    <w:p>
-      <w:pPr>
-        <w:spacing w:after="0" w:line="240" w:lineRule="auto"/>
-        <w:rPr>
-          <w:rFonts w:asciiTheme="majorHAnsi" w:hAnsiTheme="majorHAnsi"/>
-          <w:bCs/>
-        </w:rPr>
-      </w:pPr>
-    </w:p>
-    <w:p>
-      <w:pPr>
-        <w:spacing w:after="0" w:line="240" w:lineRule="auto"/>
-        <w:rPr>
-          <w:rFonts w:asciiTheme="majorHAnsi" w:hAnsiTheme="majorHAnsi"/>
-          <w:b/>
-          <w:bCs/>
-        </w:rPr>
-      </w:pPr>
-      <w:r>
-        <w:rPr>
-          <w:rFonts w:asciiTheme="majorHAnsi" w:hAnsiTheme="majorHAnsi"/>
-          <w:b/>
-          <w:bCs/>
-        </w:rPr>
-        <w:t>Availability and Reliability</w:t>
-      </w:r>
-    </w:p>
-    <w:p>
-      <w:pPr>
-        <w:spacing w:after="0" w:line="240" w:lineRule="auto"/>
-        <w:rPr>
-          <w:rFonts w:asciiTheme="majorHAnsi" w:hAnsiTheme="majorHAnsi"/>
-          <w:b/>
-          <w:bCs/>
-          <w:u w:val="single" w:color="00B050"/>
+      <w:r>
+        <w:rPr>
+          <w:rFonts w:asciiTheme="majorHAnsi" w:hAnsiTheme="majorHAnsi"/>
+          <w:bCs/>
+        </w:rPr>
+        <w:t xml:space="preserve"> </w:t>
+      </w:r>
+    </w:p>
+    <w:p>
+      <w:pPr>
+        <w:spacing w:after="0" w:line="240" w:lineRule="auto"/>
+        <w:rPr>
+          <w:rFonts w:asciiTheme="majorHAnsi" w:hAnsiTheme="majorHAnsi"/>
+          <w:b/>
+          <w:bCs/>
         </w:rPr>
       </w:pPr>
       <w:r>
@@ -5310,71 +5569,100 @@
         <w:rPr>
           <w:rFonts w:asciiTheme="majorHAnsi" w:hAnsiTheme="majorHAnsi"/>
           <w:bCs/>
-        </w:rPr>
-        <w:t>When</w:t>
-      </w:r>
-      <w:r>
-        <w:rPr>
-          <w:rFonts w:asciiTheme="majorHAnsi" w:hAnsiTheme="majorHAnsi"/>
-          <w:bCs/>
-        </w:rPr>
-        <w:t xml:space="preserve"> you host an application at AWS, of course you expect the application to be available at all times. However, there are a number of moving parts to consider with each application stack that you design. </w:t>
-      </w:r>
-      <w:r>
-        <w:rPr>
-          <w:rFonts w:asciiTheme="majorHAnsi" w:hAnsiTheme="majorHAnsi"/>
-          <w:b/>
-          <w:bCs/>
-          <w:u w:val="single" w:color="00B050"/>
-        </w:rPr>
-        <w:t xml:space="preserve">A typical hosted application uses a number of managed services provided by AWS for your </w:t>
-      </w:r>
-      <w:proofErr w:type="spellStart"/>
-      <w:r>
-        <w:rPr>
-          <w:rFonts w:asciiTheme="majorHAnsi" w:hAnsiTheme="majorHAnsi"/>
-          <w:b/>
-          <w:bCs/>
-          <w:u w:val="single" w:color="00B050"/>
-        </w:rPr>
-        <w:t>compute</w:t>
-      </w:r>
-      <w:proofErr w:type="spellEnd"/>
-      <w:r>
-        <w:rPr>
-          <w:rFonts w:asciiTheme="majorHAnsi" w:hAnsiTheme="majorHAnsi"/>
-          <w:b/>
-          <w:bCs/>
-          <w:u w:val="single" w:color="00B050"/>
-        </w:rPr>
-        <w:t xml:space="preserve">, networking, and storage services. A managed service is an AWS service that is built and maintained by AWS; every single offering shown in the AWS Management Console is a managed service that can be ordered and used as a component of an application stack. Also, at a minimum, you will be using a monitoring service to make sure that the services that you have ordered are working—and determine when they are not working. The monitoring service that is embedded into each service offered by AWS is called </w:t>
-      </w:r>
-      <w:proofErr w:type="spellStart"/>
-      <w:r>
-        <w:rPr>
-          <w:rFonts w:asciiTheme="majorHAnsi" w:hAnsiTheme="majorHAnsi"/>
-          <w:b/>
-          <w:bCs/>
-          <w:u w:val="single" w:color="00B050"/>
-        </w:rPr>
-        <w:t>CloudWatch</w:t>
-      </w:r>
-      <w:proofErr w:type="spellEnd"/>
-      <w:r>
-        <w:rPr>
-          <w:rFonts w:asciiTheme="majorHAnsi" w:hAnsiTheme="majorHAnsi"/>
-          <w:b/>
-          <w:bCs/>
-          <w:u w:val="single" w:color="00B050"/>
-        </w:rPr>
-        <w:t>. Your application(s) will be hosted on either virtual machines (that is, EC2 instances) or using one of the elastic container service, such as Amazon Elastic Container Service (ECS). You will also be using virtual hard drives for storage, which means you will be using Amazon Elastic Block Store (EBS). Each of these management services has built-in reliability, availability, and scalability by design</w:t>
-      </w:r>
-      <w:r>
-        <w:rPr>
-          <w:rFonts w:asciiTheme="majorHAnsi" w:hAnsiTheme="majorHAnsi"/>
-          <w:b/>
-          <w:bCs/>
-          <w:u w:val="single" w:color="00B050"/>
+          <w:u w:val="single" w:color="00B050"/>
+        </w:rPr>
+        <w:t>If you look at your virtual hard drive that stores your boot drives and data volumes, you can see that your EBS storage volumes are created and maintained as replicated storage volumes. Multiple copies of each virtual hard are created and stored within the data center where the EBS volumes w</w:t>
+      </w:r>
+      <w:r>
+        <w:rPr>
+          <w:rFonts w:asciiTheme="majorHAnsi" w:hAnsiTheme="majorHAnsi"/>
+          <w:bCs/>
+          <w:u w:val="single" w:color="00B050"/>
+        </w:rPr>
+        <w:t>ere first created and attached</w:t>
+      </w:r>
+      <w:r>
+        <w:rPr>
+          <w:rFonts w:asciiTheme="majorHAnsi" w:hAnsiTheme="majorHAnsi"/>
+          <w:bCs/>
+        </w:rPr>
+        <w:t xml:space="preserve">. </w:t>
+      </w:r>
+      <w:r>
+        <w:rPr>
+          <w:rFonts w:asciiTheme="majorHAnsi" w:hAnsiTheme="majorHAnsi"/>
+          <w:bCs/>
+        </w:rPr>
+        <w:t xml:space="preserve">Fault tolerance using multiple physical locations allows you to define your application availability as highly </w:t>
+      </w:r>
+      <w:r>
+        <w:rPr>
+          <w:rFonts w:asciiTheme="majorHAnsi" w:hAnsiTheme="majorHAnsi"/>
+          <w:bCs/>
+        </w:rPr>
+        <w:t>available. And</w:t>
+      </w:r>
+      <w:r>
+        <w:rPr>
+          <w:rFonts w:asciiTheme="majorHAnsi" w:hAnsiTheme="majorHAnsi"/>
+          <w:bCs/>
+        </w:rPr>
+        <w:t xml:space="preserve"> if you have high availability, you have also designed a level of reliability for your application as well.</w:t>
+      </w:r>
+      <w:r>
+        <w:rPr>
+          <w:rFonts w:asciiTheme="majorHAnsi" w:hAnsiTheme="majorHAnsi"/>
+          <w:b/>
+          <w:bCs/>
+        </w:rPr>
+        <w:br/>
+      </w:r>
+      <w:r>
+        <w:rPr>
+          <w:bCs/>
+        </w:rPr>
+        <w:br/>
+      </w:r>
+      <w:r>
+        <w:rPr>
+          <w:rFonts w:asciiTheme="majorHAnsi" w:hAnsiTheme="majorHAnsi"/>
+          <w:b/>
+          <w:bCs/>
+        </w:rPr>
+        <w:t>Reliability</w:t>
+      </w:r>
+    </w:p>
+    <w:p>
+      <w:pPr>
+        <w:spacing w:after="0" w:line="240" w:lineRule="auto"/>
+        <w:jc w:val="both"/>
+        <w:rPr>
+          <w:rFonts w:asciiTheme="majorHAnsi" w:hAnsiTheme="majorHAnsi"/>
+          <w:bCs/>
+        </w:rPr>
+      </w:pPr>
+    </w:p>
+    <w:p>
+      <w:pPr>
+        <w:spacing w:after="0" w:line="240" w:lineRule="auto"/>
+        <w:jc w:val="both"/>
+        <w:rPr>
+          <w:rFonts w:asciiTheme="majorHAnsi" w:hAnsiTheme="majorHAnsi"/>
+          <w:bCs/>
+        </w:rPr>
+      </w:pPr>
+      <w:r>
+        <w:rPr>
+          <w:rFonts w:asciiTheme="majorHAnsi" w:hAnsiTheme="majorHAnsi"/>
+          <w:bCs/>
+          <w:u w:val="single" w:color="00B050"/>
+        </w:rPr>
+        <w:t>Reliability is the amount of time during which an application operates at a certain level of performance. Under Amazon’s compute SLA offering, you may still expect that there will just be 4.38 hours of downtime per year. However, customers at Amazon need to design their own SLAs and their own expectations for their hosted applications. How much application time loss is acceptable to you and your company? How many failures can occur before the entire application cannot be trusted to operate at an acceptable level? When designing for reliability, you need to consider for a hosted application an acceptable trade-off between the desired service level based on your requirements and the true cost of the application</w:t>
+      </w:r>
+      <w:r>
+        <w:rPr>
+          <w:rFonts w:asciiTheme="majorHAnsi" w:hAnsiTheme="majorHAnsi"/>
+          <w:bCs/>
         </w:rPr>
         <w:t>.</w:t>
       </w:r>
@@ -5382,209 +5670,6 @@
     <w:p>
       <w:pPr>
         <w:spacing w:after="0" w:line="240" w:lineRule="auto"/>
-        <w:rPr>
-          <w:rFonts w:asciiTheme="majorHAnsi" w:hAnsiTheme="majorHAnsi"/>
-          <w:b/>
-        </w:rPr>
-      </w:pPr>
-      <w:r>
-        <w:rPr>
-          <w:rFonts w:asciiTheme="majorHAnsi" w:hAnsiTheme="majorHAnsi"/>
-          <w:bCs/>
-        </w:rPr>
-        <w:br/>
-      </w:r>
-      <w:r>
-        <w:rPr>
-          <w:rFonts w:asciiTheme="majorHAnsi" w:hAnsiTheme="majorHAnsi"/>
-          <w:bCs/>
-        </w:rPr>
-        <w:t>Amazon expects you to design a hosted application to be secure, reliable, and available. The Amazon</w:t>
-      </w:r>
-      <w:r>
-        <w:rPr>
-          <w:rFonts w:asciiTheme="majorHAnsi" w:hAnsiTheme="majorHAnsi"/>
-          <w:bCs/>
-        </w:rPr>
-        <w:t>’s</w:t>
-      </w:r>
-      <w:r>
-        <w:rPr>
-          <w:rFonts w:asciiTheme="majorHAnsi" w:hAnsiTheme="majorHAnsi"/>
-          <w:bCs/>
-        </w:rPr>
-        <w:t xml:space="preserve"> </w:t>
-      </w:r>
-      <w:r>
-        <w:rPr>
-          <w:rFonts w:asciiTheme="majorHAnsi" w:hAnsiTheme="majorHAnsi"/>
-          <w:bCs/>
-        </w:rPr>
-        <w:t>key</w:t>
-      </w:r>
-      <w:r>
-        <w:rPr>
-          <w:rFonts w:asciiTheme="majorHAnsi" w:hAnsiTheme="majorHAnsi"/>
-          <w:bCs/>
-        </w:rPr>
-        <w:t xml:space="preserve"> to design with security in mind and then to make the system as reliable and dependable as possible and finally to make the application as responsive and as fast as it can be without sacrificing security or reliability. </w:t>
-      </w:r>
-      <w:r>
-        <w:rPr>
-          <w:rFonts w:asciiTheme="majorHAnsi" w:hAnsiTheme="majorHAnsi"/>
-          <w:bCs/>
-        </w:rPr>
-        <w:br/>
-      </w:r>
-      <w:r>
-        <w:rPr>
-          <w:rFonts w:asciiTheme="majorHAnsi" w:hAnsiTheme="majorHAnsi"/>
-          <w:bCs/>
-        </w:rPr>
-        <w:br/>
-      </w:r>
-      <w:r>
-        <w:rPr>
-          <w:rFonts w:asciiTheme="majorHAnsi" w:hAnsiTheme="majorHAnsi"/>
-          <w:b/>
-        </w:rPr>
-        <w:t>Availability in the Cloud</w:t>
-      </w:r>
-      <w:r>
-        <w:rPr>
-          <w:rFonts w:asciiTheme="majorHAnsi" w:hAnsiTheme="majorHAnsi"/>
-          <w:b/>
-        </w:rPr>
-        <w:t xml:space="preserve">: </w:t>
-      </w:r>
-    </w:p>
-    <w:p>
-      <w:pPr>
-        <w:spacing w:after="0" w:line="240" w:lineRule="auto"/>
-        <w:rPr>
-          <w:rFonts w:asciiTheme="majorHAnsi" w:hAnsiTheme="majorHAnsi"/>
-          <w:b/>
-        </w:rPr>
-      </w:pPr>
-    </w:p>
-    <w:p>
-      <w:pPr>
-        <w:spacing w:after="0" w:line="240" w:lineRule="auto"/>
-        <w:rPr>
-          <w:rFonts w:asciiTheme="majorHAnsi" w:hAnsiTheme="majorHAnsi"/>
-          <w:bCs/>
-        </w:rPr>
-      </w:pPr>
-      <w:r>
-        <w:rPr>
-          <w:rFonts w:asciiTheme="majorHAnsi" w:hAnsiTheme="majorHAnsi"/>
-          <w:b/>
-          <w:bCs/>
-          <w:u w:val="single" w:color="00B050"/>
-        </w:rPr>
-        <w:t>Availability is the percentage of time that an application remains operational—that is, the percentage of time that it can be accessed in the cloud from any location on any device. AWS publishes a compute service-level agreement that covers Amazon Elastic Compute Cloud (EC2), Elastic Block Store (EBS), and Elastic Container Service (ECS) with a stated availability of 99.99%, which means that the total downtime expected per year utilizing any of these services is a total of 4.38 hours. The downtime per week is calculated as a scant 5 minutes</w:t>
-      </w:r>
-      <w:r>
-        <w:rPr>
-          <w:rFonts w:asciiTheme="majorHAnsi" w:hAnsiTheme="majorHAnsi"/>
-          <w:bCs/>
-        </w:rPr>
-        <w:t xml:space="preserve">. </w:t>
-      </w:r>
-    </w:p>
-    <w:p>
-      <w:pPr>
-        <w:spacing w:after="0" w:line="240" w:lineRule="auto"/>
-        <w:rPr>
-          <w:rFonts w:asciiTheme="majorHAnsi" w:hAnsiTheme="majorHAnsi"/>
-          <w:bCs/>
-        </w:rPr>
-      </w:pPr>
-    </w:p>
-    <w:p>
-      <w:pPr>
-        <w:spacing w:after="0" w:line="240" w:lineRule="auto"/>
-        <w:rPr>
-          <w:rFonts w:asciiTheme="majorHAnsi" w:hAnsiTheme="majorHAnsi"/>
-          <w:b/>
-          <w:bCs/>
-        </w:rPr>
-      </w:pPr>
-      <w:r>
-        <w:rPr>
-          <w:rFonts w:asciiTheme="majorHAnsi" w:hAnsiTheme="majorHAnsi"/>
-          <w:bCs/>
-        </w:rPr>
-        <w:t>However, there is no exact time frame specifying when this or any other downtime will actually occur. Maybe your applications won’t have any downtime, but that’s extremely unlikely.</w:t>
-      </w:r>
-      <w:r>
-        <w:rPr>
-          <w:rFonts w:asciiTheme="majorHAnsi" w:hAnsiTheme="majorHAnsi"/>
-          <w:bCs/>
-        </w:rPr>
-        <w:t xml:space="preserve"> </w:t>
-      </w:r>
-      <w:r>
-        <w:rPr>
-          <w:rFonts w:asciiTheme="majorHAnsi" w:hAnsiTheme="majorHAnsi"/>
-          <w:bCs/>
-        </w:rPr>
-        <w:t>If you look at your virtual hard drive that stores your boot drives and data volumes, you can see that your EBS storage volumes are created and maintained as replicated storage volumes. Multiple copies of each virtual hard are created and stored within the data center where the EBS volumes w</w:t>
-      </w:r>
-      <w:r>
-        <w:rPr>
-          <w:rFonts w:asciiTheme="majorHAnsi" w:hAnsiTheme="majorHAnsi"/>
-          <w:bCs/>
-        </w:rPr>
-        <w:t xml:space="preserve">ere first created and attached. </w:t>
-      </w:r>
-      <w:r>
-        <w:rPr>
-          <w:rFonts w:asciiTheme="majorHAnsi" w:hAnsiTheme="majorHAnsi"/>
-          <w:bCs/>
-        </w:rPr>
-        <w:t xml:space="preserve">These additional components for both compute and storage provide an added measure of fault tolerance and availability (because different components may fail at different times). Fault tolerance using multiple physical locations allows you to define your application availability as highly </w:t>
-      </w:r>
-      <w:r>
-        <w:rPr>
-          <w:rFonts w:asciiTheme="majorHAnsi" w:hAnsiTheme="majorHAnsi"/>
-          <w:bCs/>
-        </w:rPr>
-        <w:t>available. And</w:t>
-      </w:r>
-      <w:r>
-        <w:rPr>
-          <w:rFonts w:asciiTheme="majorHAnsi" w:hAnsiTheme="majorHAnsi"/>
-          <w:bCs/>
-        </w:rPr>
-        <w:t xml:space="preserve"> if you have high availability, you have also designed a level of reliability for your application as well.</w:t>
-      </w:r>
-      <w:r>
-        <w:rPr>
-          <w:rFonts w:asciiTheme="majorHAnsi" w:hAnsiTheme="majorHAnsi"/>
-          <w:b/>
-          <w:bCs/>
-        </w:rPr>
-        <w:br/>
-      </w:r>
-      <w:r>
-        <w:rPr>
-          <w:bCs/>
-        </w:rPr>
-        <w:br/>
-      </w:r>
-      <w:r>
-        <w:rPr>
-          <w:rFonts w:asciiTheme="majorHAnsi" w:hAnsiTheme="majorHAnsi"/>
-          <w:b/>
-          <w:bCs/>
-        </w:rPr>
-        <w:t>Reliability</w:t>
-      </w:r>
-    </w:p>
-    <w:p>
-      <w:pPr>
-        <w:spacing w:after="0" w:line="240" w:lineRule="auto"/>
         <w:jc w:val="both"/>
         <w:rPr>
           <w:rFonts w:asciiTheme="majorHAnsi" w:hAnsiTheme="majorHAnsi"/>
@@ -5595,93 +5680,6 @@
     <w:p>
       <w:pPr>
         <w:spacing w:after="0" w:line="240" w:lineRule="auto"/>
-        <w:jc w:val="both"/>
-        <w:rPr>
-          <w:rFonts w:asciiTheme="majorHAnsi" w:hAnsiTheme="majorHAnsi"/>
-          <w:bCs/>
-        </w:rPr>
-      </w:pPr>
-      <w:r>
-        <w:rPr>
-          <w:rFonts w:asciiTheme="majorHAnsi" w:hAnsiTheme="majorHAnsi"/>
-          <w:bCs/>
-          <w:u w:val="single" w:color="00B050"/>
-        </w:rPr>
-        <w:t xml:space="preserve">Reliability is the amount of time during which an application operates at a certain level of performance. Under Amazon’s compute SLA offering, you may still expect that there will just be 4.38 hours of downtime per year. However, customers at Amazon need to design their own SLAs and their own expectations for their hosted applications. How much application time loss is acceptable to you and your company? How many failures can occur before the entire application cannot be trusted to operate at an acceptable level? When designing for reliability, you need to consider for </w:t>
-      </w:r>
-      <w:r>
-        <w:rPr>
-          <w:rFonts w:asciiTheme="majorHAnsi" w:hAnsiTheme="majorHAnsi"/>
-          <w:bCs/>
-          <w:u w:val="single" w:color="00B050"/>
-        </w:rPr>
-        <w:lastRenderedPageBreak/>
-        <w:t>a hosted application an acceptable trade-off between the desired service level based on your requirements and the true cost of the application</w:t>
-      </w:r>
-      <w:r>
-        <w:rPr>
-          <w:rFonts w:asciiTheme="majorHAnsi" w:hAnsiTheme="majorHAnsi"/>
-          <w:bCs/>
-        </w:rPr>
-        <w:t>.</w:t>
-      </w:r>
-    </w:p>
-    <w:p>
-      <w:pPr>
-        <w:spacing w:after="0" w:line="240" w:lineRule="auto"/>
-        <w:jc w:val="both"/>
-        <w:rPr>
-          <w:rFonts w:asciiTheme="majorHAnsi" w:hAnsiTheme="majorHAnsi"/>
-          <w:bCs/>
-        </w:rPr>
-      </w:pPr>
-    </w:p>
-    <w:p>
-      <w:pPr>
-        <w:spacing w:after="0" w:line="240" w:lineRule="auto"/>
-        <w:jc w:val="both"/>
-        <w:rPr>
-          <w:rFonts w:asciiTheme="majorHAnsi" w:hAnsiTheme="majorHAnsi"/>
-          <w:bCs/>
-        </w:rPr>
-      </w:pPr>
-      <w:r>
-        <w:rPr>
-          <w:rFonts w:asciiTheme="majorHAnsi" w:hAnsiTheme="majorHAnsi"/>
-          <w:bCs/>
-        </w:rPr>
-        <w:t xml:space="preserve">You might be wondering why cost has entered the discussion of reliability. If you have unlimited funds available, you can certainly design your application stack so that it will never fail. Having 100 application servers in six different data centers should do the trick—but you probably cannot afford it. Thankfully, the cloud is a pretty reliable entity on its own. However, everything fails eventually, and you have to design your applications for the required availability and reliability. (In fact, the phrase “Everything fails” is a favorite saying of Amazon’s CTO Werner </w:t>
-      </w:r>
-      <w:proofErr w:type="spellStart"/>
-      <w:r>
-        <w:rPr>
-          <w:rFonts w:asciiTheme="majorHAnsi" w:hAnsiTheme="majorHAnsi"/>
-          <w:bCs/>
-        </w:rPr>
-        <w:t>Vogels</w:t>
-      </w:r>
-      <w:proofErr w:type="spellEnd"/>
-      <w:r>
-        <w:rPr>
-          <w:rFonts w:asciiTheme="majorHAnsi" w:hAnsiTheme="majorHAnsi"/>
-          <w:bCs/>
-        </w:rPr>
-        <w:t>.)</w:t>
-      </w:r>
-    </w:p>
-    <w:p>
-      <w:pPr>
-        <w:spacing w:after="0" w:line="240" w:lineRule="auto"/>
-        <w:jc w:val="both"/>
-        <w:rPr>
-          <w:rFonts w:asciiTheme="majorHAnsi" w:hAnsiTheme="majorHAnsi"/>
-          <w:bCs/>
-        </w:rPr>
-      </w:pPr>
-    </w:p>
-    <w:p>
-      <w:pPr>
-        <w:spacing w:after="0" w:line="240" w:lineRule="auto"/>
         <w:rPr>
           <w:rFonts w:asciiTheme="majorHAnsi" w:hAnsiTheme="majorHAnsi"/>
           <w:b/>
@@ -5696,6 +5694,16 @@
         </w:rPr>
         <w:t>AWS Regions and Availability Zones</w:t>
       </w:r>
+    </w:p>
+    <w:p>
+      <w:pPr>
+        <w:spacing w:after="0" w:line="240" w:lineRule="auto"/>
+        <w:rPr>
+          <w:rFonts w:asciiTheme="majorHAnsi" w:hAnsiTheme="majorHAnsi"/>
+          <w:b/>
+          <w:bCs/>
+        </w:rPr>
+      </w:pPr>
     </w:p>
     <w:p>
       <w:pPr>
@@ -5778,6 +5786,7 @@
           <w:rFonts w:asciiTheme="majorHAnsi" w:hAnsiTheme="majorHAnsi"/>
           <w:bCs/>
         </w:rPr>
+        <w:lastRenderedPageBreak/>
         <w:t>GovCloud</w:t>
       </w:r>
       <w:proofErr w:type="spellEnd"/>
@@ -5835,9 +5844,18 @@
       <w:r>
         <w:rPr>
           <w:rFonts w:asciiTheme="majorHAnsi" w:hAnsiTheme="majorHAnsi"/>
-          <w:bCs/>
-        </w:rPr>
-        <w:t>Isolating regions allows AWS to guarantee a level of operational compliance and data sovereignty.</w:t>
+          <w:b/>
+          <w:bCs/>
+          <w:u w:val="single" w:color="00B050"/>
+        </w:rPr>
+        <w:t>Isolating regions allows AWS to guarantee a level of operational compliance and data sovereignty</w:t>
+      </w:r>
+      <w:r>
+        <w:rPr>
+          <w:rFonts w:asciiTheme="majorHAnsi" w:hAnsiTheme="majorHAnsi"/>
+          <w:bCs/>
+        </w:rPr>
+        <w:t>. All AWS cloud services have been designed to be durable and redundant and to retain the ability to fail over to other backup services within the same AWS region when disaster strikes.</w:t>
       </w:r>
       <w:r>
         <w:rPr>
@@ -5846,20 +5864,40 @@
         </w:rPr>
         <w:t xml:space="preserve"> </w:t>
       </w:r>
-      <w:r>
-        <w:rPr>
-          <w:rFonts w:asciiTheme="majorHAnsi" w:hAnsiTheme="majorHAnsi"/>
-          <w:b/>
-          <w:bCs/>
-        </w:rPr>
-        <w:t>Within each region, AWS has a variety of cloud services designed to support customers’ needs for storage, load balancing, DNS services, managed database services, and more</w:t>
-      </w:r>
-      <w:r>
-        <w:rPr>
-          <w:rFonts w:asciiTheme="majorHAnsi" w:hAnsiTheme="majorHAnsi"/>
-          <w:bCs/>
-        </w:rPr>
-        <w:t>. All AWS cloud services have been designed to be durable and redundant and to retain the ability to fail over to other backup services within the same AWS region when disaster strikes.</w:t>
+    </w:p>
+    <w:p>
+      <w:pPr>
+        <w:spacing w:after="0" w:line="240" w:lineRule="auto"/>
+        <w:jc w:val="both"/>
+        <w:rPr>
+          <w:rFonts w:asciiTheme="majorHAnsi" w:hAnsiTheme="majorHAnsi"/>
+          <w:bCs/>
+        </w:rPr>
+      </w:pPr>
+    </w:p>
+    <w:p>
+      <w:pPr>
+        <w:spacing w:after="0" w:line="240" w:lineRule="auto"/>
+        <w:jc w:val="both"/>
+        <w:rPr>
+          <w:rFonts w:asciiTheme="majorHAnsi" w:hAnsiTheme="majorHAnsi"/>
+          <w:bCs/>
+        </w:rPr>
+      </w:pPr>
+      <w:r>
+        <w:rPr>
+          <w:rFonts w:asciiTheme="majorHAnsi" w:hAnsiTheme="majorHAnsi"/>
+          <w:b/>
+          <w:bCs/>
+        </w:rPr>
+        <w:t>The AWS networking campus spread across each AWS region is designed for fault tolerance and failover</w:t>
+      </w:r>
+      <w:r>
+        <w:rPr>
+          <w:rFonts w:asciiTheme="majorHAnsi" w:hAnsiTheme="majorHAnsi"/>
+          <w:bCs/>
+        </w:rPr>
+        <w:t>.</w:t>
       </w:r>
       <w:r>
         <w:rPr>
@@ -5871,22 +5909,198 @@
       <w:r>
         <w:rPr>
           <w:rFonts w:asciiTheme="majorHAnsi" w:hAnsiTheme="majorHAnsi"/>
-          <w:b/>
-          <w:bCs/>
-        </w:rPr>
-        <w:t>The AWS networking campus spread across each AWS region is designed for fault tolerance and failover</w:t>
-      </w:r>
-      <w:r>
-        <w:rPr>
-          <w:rFonts w:asciiTheme="majorHAnsi" w:hAnsiTheme="majorHAnsi"/>
-          <w:bCs/>
+          <w:bCs/>
+          <w:u w:val="single" w:color="00B050"/>
+        </w:rPr>
+        <w:t xml:space="preserve">If you </w:t>
+      </w:r>
+      <w:r>
+        <w:rPr>
+          <w:rFonts w:asciiTheme="majorHAnsi" w:hAnsiTheme="majorHAnsi"/>
+          <w:bCs/>
+          <w:u w:val="single" w:color="00B050"/>
+        </w:rPr>
+        <w:t xml:space="preserve">wish </w:t>
+      </w:r>
+      <w:r>
+        <w:rPr>
+          <w:rFonts w:asciiTheme="majorHAnsi" w:hAnsiTheme="majorHAnsi"/>
+          <w:bCs/>
+          <w:u w:val="single" w:color="00B050"/>
+        </w:rPr>
+        <w:t>to host application on multiple AWS regions</w:t>
+      </w:r>
+      <w:r>
+        <w:rPr>
+          <w:rFonts w:asciiTheme="majorHAnsi" w:hAnsiTheme="majorHAnsi"/>
+          <w:bCs/>
+          <w:u w:val="single" w:color="00B050"/>
+        </w:rPr>
+        <w:t>,</w:t>
+      </w:r>
+      <w:r>
+        <w:rPr>
+          <w:rFonts w:asciiTheme="majorHAnsi" w:hAnsiTheme="majorHAnsi"/>
+          <w:bCs/>
+          <w:u w:val="single" w:color="00B050"/>
+        </w:rPr>
+        <w:t xml:space="preserve"> then you can use the service </w:t>
+      </w:r>
+      <w:r>
+        <w:rPr>
+          <w:rFonts w:asciiTheme="majorHAnsi" w:hAnsiTheme="majorHAnsi"/>
+          <w:b/>
+          <w:bCs/>
+          <w:color w:val="FFFFFF" w:themeColor="background1"/>
+          <w:highlight w:val="blue"/>
+          <w:u w:val="single" w:color="00B050"/>
+        </w:rPr>
+        <w:t xml:space="preserve">Route53 for geographically load balancing your application stacks that are hosted on different </w:t>
+      </w:r>
+      <w:r>
+        <w:rPr>
+          <w:rFonts w:asciiTheme="majorHAnsi" w:hAnsiTheme="majorHAnsi"/>
+          <w:b/>
+          <w:bCs/>
+          <w:color w:val="FFFFFF" w:themeColor="background1"/>
+          <w:highlight w:val="blue"/>
+          <w:u w:val="single" w:color="00B050"/>
+        </w:rPr>
+        <w:t>regions</w:t>
+      </w:r>
+      <w:r>
+        <w:rPr>
+          <w:rFonts w:asciiTheme="majorHAnsi" w:hAnsiTheme="majorHAnsi"/>
+          <w:bCs/>
+          <w:u w:val="single" w:color="00B050"/>
         </w:rPr>
         <w:t>.</w:t>
       </w:r>
-      <w:r>
-        <w:rPr>
-          <w:rFonts w:asciiTheme="majorHAnsi" w:hAnsiTheme="majorHAnsi"/>
-          <w:bCs/>
+    </w:p>
+    <w:p>
+      <w:pPr>
+        <w:spacing w:after="0" w:line="240" w:lineRule="auto"/>
+        <w:jc w:val="both"/>
+        <w:rPr>
+          <w:rFonts w:asciiTheme="majorHAnsi" w:hAnsiTheme="majorHAnsi"/>
+          <w:bCs/>
+          <w:u w:val="single" w:color="00B050"/>
+        </w:rPr>
+      </w:pPr>
+    </w:p>
+    <w:p>
+      <w:pPr>
+        <w:spacing w:after="0" w:line="240" w:lineRule="auto"/>
+        <w:jc w:val="both"/>
+        <w:rPr>
+          <w:rFonts w:asciiTheme="majorHAnsi" w:hAnsiTheme="majorHAnsi"/>
+          <w:bCs/>
+          <w:u w:val="single" w:color="00B050"/>
+        </w:rPr>
+      </w:pPr>
+      <w:r>
+        <w:rPr>
+          <w:rFonts w:asciiTheme="majorHAnsi" w:hAnsiTheme="majorHAnsi"/>
+          <w:bCs/>
+          <w:u w:val="single" w:color="00B050"/>
+        </w:rPr>
+        <w:t xml:space="preserve">For a database solution with high reliability and availability, you might decide to use a database service such as </w:t>
+      </w:r>
+      <w:proofErr w:type="spellStart"/>
+      <w:r>
+        <w:rPr>
+          <w:rFonts w:asciiTheme="majorHAnsi" w:hAnsiTheme="majorHAnsi"/>
+          <w:bCs/>
+          <w:u w:val="single" w:color="00B050"/>
+        </w:rPr>
+        <w:t>DynamoDB</w:t>
+      </w:r>
+      <w:proofErr w:type="spellEnd"/>
+      <w:r>
+        <w:rPr>
+          <w:rFonts w:asciiTheme="majorHAnsi" w:hAnsiTheme="majorHAnsi"/>
+          <w:bCs/>
+          <w:u w:val="single" w:color="00B050"/>
+        </w:rPr>
+        <w:t xml:space="preserve"> (AWS’s managed </w:t>
+      </w:r>
+      <w:proofErr w:type="spellStart"/>
+      <w:r>
+        <w:rPr>
+          <w:rFonts w:asciiTheme="majorHAnsi" w:hAnsiTheme="majorHAnsi"/>
+          <w:bCs/>
+          <w:u w:val="single" w:color="00B050"/>
+        </w:rPr>
+        <w:t>NoSQL</w:t>
+      </w:r>
+      <w:proofErr w:type="spellEnd"/>
+      <w:r>
+        <w:rPr>
+          <w:rFonts w:asciiTheme="majorHAnsi" w:hAnsiTheme="majorHAnsi"/>
+          <w:bCs/>
+          <w:u w:val="single" w:color="00B050"/>
+        </w:rPr>
+        <w:t xml:space="preserve"> database solution) and a global table, which is a </w:t>
+      </w:r>
+      <w:proofErr w:type="spellStart"/>
+      <w:r>
+        <w:rPr>
+          <w:rFonts w:asciiTheme="majorHAnsi" w:hAnsiTheme="majorHAnsi"/>
+          <w:bCs/>
+          <w:u w:val="single" w:color="00B050"/>
+        </w:rPr>
+        <w:t>DynamoDB</w:t>
+      </w:r>
+      <w:proofErr w:type="spellEnd"/>
+      <w:r>
+        <w:rPr>
+          <w:rFonts w:asciiTheme="majorHAnsi" w:hAnsiTheme="majorHAnsi"/>
+          <w:bCs/>
+          <w:u w:val="single" w:color="00B050"/>
+        </w:rPr>
+        <w:t xml:space="preserve"> table that is hosted and replicated/synchronized across multiple regions. Or you could choose to deploy Amazon’s MySQL Relational Database Service (RDS), which typically is deployed using a primary and standby database design with multiple database instances. Most RDS solutions for production have this built-in level of redundancy, although not at the level of a horizontally scaled </w:t>
+      </w:r>
+      <w:proofErr w:type="spellStart"/>
+      <w:r>
+        <w:rPr>
+          <w:rFonts w:asciiTheme="majorHAnsi" w:hAnsiTheme="majorHAnsi"/>
+          <w:bCs/>
+          <w:u w:val="single" w:color="00B050"/>
+        </w:rPr>
+        <w:t>DynamoDB</w:t>
+      </w:r>
+      <w:proofErr w:type="spellEnd"/>
+      <w:r>
+        <w:rPr>
+          <w:rFonts w:asciiTheme="majorHAnsi" w:hAnsiTheme="majorHAnsi"/>
+          <w:bCs/>
+          <w:u w:val="single" w:color="00B050"/>
+        </w:rPr>
+        <w:t xml:space="preserve"> table across multiple AWS regions. However, there is an RDS solution called Amazon Aurora that is MySQL and </w:t>
+      </w:r>
+      <w:proofErr w:type="spellStart"/>
+      <w:r>
+        <w:rPr>
+          <w:rFonts w:asciiTheme="majorHAnsi" w:hAnsiTheme="majorHAnsi"/>
+          <w:bCs/>
+          <w:u w:val="single" w:color="00B050"/>
+        </w:rPr>
+        <w:t>PostgreSQL</w:t>
+      </w:r>
+      <w:proofErr w:type="spellEnd"/>
+      <w:r>
+        <w:rPr>
+          <w:rFonts w:asciiTheme="majorHAnsi" w:hAnsiTheme="majorHAnsi"/>
+          <w:bCs/>
+          <w:u w:val="single" w:color="00B050"/>
+        </w:rPr>
+        <w:t xml:space="preserve"> compatible and stores data records in</w:t>
+      </w:r>
+      <w:r>
+        <w:rPr>
+          <w:rFonts w:asciiTheme="majorHAnsi" w:hAnsiTheme="majorHAnsi"/>
+          <w:bCs/>
+          <w:u w:val="single" w:color="00B050"/>
         </w:rPr>
         <w:t xml:space="preserve"> </w:t>
       </w:r>
@@ -5896,215 +6110,7 @@
           <w:bCs/>
           <w:u w:val="single" w:color="00B050"/>
         </w:rPr>
-        <w:t>T</w:t>
-      </w:r>
-      <w:r>
-        <w:rPr>
-          <w:rFonts w:asciiTheme="majorHAnsi" w:hAnsiTheme="majorHAnsi"/>
-          <w:bCs/>
-          <w:u w:val="single" w:color="00B050"/>
-        </w:rPr>
-        <w:t xml:space="preserve">here may be a requirement to host an application that requires services that </w:t>
-      </w:r>
-      <w:r>
-        <w:rPr>
-          <w:rFonts w:asciiTheme="majorHAnsi" w:hAnsiTheme="majorHAnsi"/>
-          <w:b/>
-          <w:bCs/>
-          <w:u w:val="single" w:color="00B050"/>
-        </w:rPr>
-        <w:t>span multiple AWS regions</w:t>
-      </w:r>
-      <w:r>
-        <w:rPr>
-          <w:rFonts w:asciiTheme="majorHAnsi" w:hAnsiTheme="majorHAnsi"/>
-          <w:bCs/>
-          <w:u w:val="single" w:color="00B050"/>
-        </w:rPr>
-        <w:t xml:space="preserve">; in such a case, </w:t>
-      </w:r>
-      <w:r>
-        <w:rPr>
-          <w:rFonts w:asciiTheme="majorHAnsi" w:hAnsiTheme="majorHAnsi"/>
-          <w:b/>
-          <w:bCs/>
-          <w:u w:val="single" w:color="00B050"/>
-        </w:rPr>
-        <w:t>you could decide to operate in multiple regions and use the service Route 53 for geographically load balancing your application stacks that are hosted in different regions</w:t>
-      </w:r>
-      <w:r>
-        <w:rPr>
-          <w:rFonts w:asciiTheme="majorHAnsi" w:hAnsiTheme="majorHAnsi"/>
-          <w:bCs/>
-        </w:rPr>
-        <w:t>.</w:t>
-      </w:r>
-    </w:p>
-    <w:p>
-      <w:pPr>
-        <w:spacing w:after="0" w:line="240" w:lineRule="auto"/>
-        <w:jc w:val="both"/>
-        <w:rPr>
-          <w:rFonts w:asciiTheme="majorHAnsi" w:hAnsiTheme="majorHAnsi"/>
-          <w:bCs/>
-          <w:u w:val="single" w:color="00B050"/>
-        </w:rPr>
-      </w:pPr>
-    </w:p>
-    <w:p>
-      <w:pPr>
-        <w:spacing w:after="0" w:line="240" w:lineRule="auto"/>
-        <w:jc w:val="both"/>
-        <w:rPr>
-          <w:rFonts w:asciiTheme="majorHAnsi" w:hAnsiTheme="majorHAnsi"/>
-          <w:bCs/>
-          <w:u w:val="single" w:color="00B050"/>
-        </w:rPr>
-      </w:pPr>
-      <w:r>
-        <w:rPr>
-          <w:rFonts w:asciiTheme="majorHAnsi" w:hAnsiTheme="majorHAnsi"/>
-          <w:b/>
-          <w:bCs/>
-          <w:u w:val="single" w:color="00B050"/>
-        </w:rPr>
-        <w:t xml:space="preserve">For a database solution with high reliability and availability, you might decide to use a database service such as </w:t>
-      </w:r>
-      <w:proofErr w:type="spellStart"/>
-      <w:r>
-        <w:rPr>
-          <w:rFonts w:asciiTheme="majorHAnsi" w:hAnsiTheme="majorHAnsi"/>
-          <w:b/>
-          <w:bCs/>
-          <w:u w:val="single" w:color="00B050"/>
-        </w:rPr>
-        <w:t>DynamoDB</w:t>
-      </w:r>
-      <w:proofErr w:type="spellEnd"/>
-      <w:r>
-        <w:rPr>
-          <w:rFonts w:asciiTheme="majorHAnsi" w:hAnsiTheme="majorHAnsi"/>
-          <w:b/>
-          <w:bCs/>
-          <w:u w:val="single" w:color="00B050"/>
-        </w:rPr>
-        <w:t xml:space="preserve"> (AWS’s managed </w:t>
-      </w:r>
-      <w:proofErr w:type="spellStart"/>
-      <w:r>
-        <w:rPr>
-          <w:rFonts w:asciiTheme="majorHAnsi" w:hAnsiTheme="majorHAnsi"/>
-          <w:b/>
-          <w:bCs/>
-          <w:u w:val="single" w:color="00B050"/>
-        </w:rPr>
-        <w:t>NoSQL</w:t>
-      </w:r>
-      <w:proofErr w:type="spellEnd"/>
-      <w:r>
-        <w:rPr>
-          <w:rFonts w:asciiTheme="majorHAnsi" w:hAnsiTheme="majorHAnsi"/>
-          <w:b/>
-          <w:bCs/>
-          <w:u w:val="single" w:color="00B050"/>
-        </w:rPr>
-        <w:t xml:space="preserve"> database solution) and a global table, which is a </w:t>
-      </w:r>
-      <w:proofErr w:type="spellStart"/>
-      <w:r>
-        <w:rPr>
-          <w:rFonts w:asciiTheme="majorHAnsi" w:hAnsiTheme="majorHAnsi"/>
-          <w:b/>
-          <w:bCs/>
-          <w:u w:val="single" w:color="00B050"/>
-        </w:rPr>
-        <w:t>DynamoDB</w:t>
-      </w:r>
-      <w:proofErr w:type="spellEnd"/>
-      <w:r>
-        <w:rPr>
-          <w:rFonts w:asciiTheme="majorHAnsi" w:hAnsiTheme="majorHAnsi"/>
-          <w:b/>
-          <w:bCs/>
-          <w:u w:val="single" w:color="00B050"/>
-        </w:rPr>
-        <w:t xml:space="preserve"> table that is hosted and replicated/synchronized across multiple regions. Or you could choose to deploy Amazon’s MySQL Relational Database Service (RDS), which typically is deployed using a primary and standby database design with multiple database instances. Most RDS solutions for production have this built-in level of redundancy, although not at the level of a horizontally scaled </w:t>
-      </w:r>
-      <w:proofErr w:type="spellStart"/>
-      <w:r>
-        <w:rPr>
-          <w:rFonts w:asciiTheme="majorHAnsi" w:hAnsiTheme="majorHAnsi"/>
-          <w:b/>
-          <w:bCs/>
-          <w:u w:val="single" w:color="00B050"/>
-        </w:rPr>
-        <w:t>DynamoDB</w:t>
-      </w:r>
-      <w:proofErr w:type="spellEnd"/>
-      <w:r>
-        <w:rPr>
-          <w:rFonts w:asciiTheme="majorHAnsi" w:hAnsiTheme="majorHAnsi"/>
-          <w:b/>
-          <w:bCs/>
-          <w:u w:val="single" w:color="00B050"/>
-        </w:rPr>
-        <w:t xml:space="preserve"> table across multiple AWS regions. However, there is an RDS solution called Amazon Aurora that is MySQL and </w:t>
-      </w:r>
-      <w:proofErr w:type="spellStart"/>
-      <w:r>
-        <w:rPr>
-          <w:rFonts w:asciiTheme="majorHAnsi" w:hAnsiTheme="majorHAnsi"/>
-          <w:b/>
-          <w:bCs/>
-          <w:u w:val="single" w:color="00B050"/>
-        </w:rPr>
-        <w:t>PostgreSQL</w:t>
-      </w:r>
-      <w:proofErr w:type="spellEnd"/>
-      <w:r>
-        <w:rPr>
-          <w:rFonts w:asciiTheme="majorHAnsi" w:hAnsiTheme="majorHAnsi"/>
-          <w:b/>
-          <w:bCs/>
-          <w:u w:val="single" w:color="00B050"/>
-        </w:rPr>
-        <w:t xml:space="preserve"> compatible and stores data records in</w:t>
-      </w:r>
-      <w:r>
-        <w:rPr>
-          <w:rFonts w:asciiTheme="majorHAnsi" w:hAnsiTheme="majorHAnsi"/>
-          <w:b/>
-          <w:bCs/>
-          <w:u w:val="single" w:color="00B050"/>
-        </w:rPr>
-        <w:t xml:space="preserve"> </w:t>
-      </w:r>
-      <w:r>
-        <w:rPr>
-          <w:rFonts w:asciiTheme="majorHAnsi" w:hAnsiTheme="majorHAnsi"/>
-          <w:b/>
-          <w:bCs/>
-          <w:u w:val="single" w:color="00B050"/>
-        </w:rPr>
-        <w:t xml:space="preserve">clustered shared storage that can be stored </w:t>
-      </w:r>
-      <w:r>
-        <w:rPr>
-          <w:rFonts w:asciiTheme="majorHAnsi" w:hAnsiTheme="majorHAnsi"/>
-          <w:b/>
-          <w:bCs/>
-          <w:u w:val="single" w:color="00B050"/>
-        </w:rPr>
-        <w:t>across</w:t>
-      </w:r>
-      <w:r>
-        <w:rPr>
-          <w:rFonts w:asciiTheme="majorHAnsi" w:hAnsiTheme="majorHAnsi"/>
-          <w:b/>
-          <w:bCs/>
-          <w:u w:val="single" w:color="00B050"/>
-        </w:rPr>
-        <w:t xml:space="preserve"> multiple regions</w:t>
+        <w:t>clustered shared storage that can be stored across multiple regions</w:t>
       </w:r>
       <w:r>
         <w:rPr>
@@ -6397,7 +6403,6 @@
           <w:bCs/>
           <w:u w:val="single" w:color="00B050"/>
         </w:rPr>
-        <w:lastRenderedPageBreak/>
         <w:t>An availability zone is basically a collection of subnets. In fact, you’re not going to get any deeper into the weeds networking-wise than at the subnet level</w:t>
       </w:r>
       <w:r>
@@ -6460,10 +6465,642 @@
         <w:t>that no two AZs share the same single data center. Each data center in each AZ is a separate entity that is isolated from other data centers within the same and different availability zones.</w:t>
       </w:r>
     </w:p>
+    <w:p>
+      <w:pPr>
+        <w:spacing w:after="0" w:line="240" w:lineRule="auto"/>
+        <w:jc w:val="both"/>
+        <w:rPr>
+          <w:rFonts w:asciiTheme="majorHAnsi" w:hAnsiTheme="majorHAnsi"/>
+          <w:bCs/>
+        </w:rPr>
+      </w:pPr>
+    </w:p>
+    <w:p>
+      <w:pPr>
+        <w:spacing w:after="0" w:line="240" w:lineRule="auto"/>
+        <w:jc w:val="both"/>
+        <w:rPr>
+          <w:rFonts w:asciiTheme="majorHAnsi" w:hAnsiTheme="majorHAnsi"/>
+          <w:bCs/>
+        </w:rPr>
+      </w:pPr>
+      <w:r>
+        <w:rPr>
+          <w:rFonts w:asciiTheme="majorHAnsi" w:hAnsiTheme="majorHAnsi"/>
+          <w:b/>
+          <w:bCs/>
+        </w:rPr>
+        <w:t>Availability Zone Distribution</w:t>
+      </w:r>
+    </w:p>
+    <w:p>
+      <w:pPr>
+        <w:spacing w:after="0" w:line="240" w:lineRule="auto"/>
+        <w:jc w:val="both"/>
+        <w:rPr>
+          <w:rFonts w:asciiTheme="majorHAnsi" w:hAnsiTheme="majorHAnsi"/>
+          <w:bCs/>
+        </w:rPr>
+      </w:pPr>
+    </w:p>
+    <w:p>
+      <w:pPr>
+        <w:spacing w:after="0" w:line="240" w:lineRule="auto"/>
+        <w:rPr>
+          <w:rFonts w:asciiTheme="majorHAnsi" w:hAnsiTheme="majorHAnsi"/>
+          <w:bCs/>
+        </w:rPr>
+      </w:pPr>
+      <w:r>
+        <w:rPr>
+          <w:rFonts w:asciiTheme="majorHAnsi" w:hAnsiTheme="majorHAnsi"/>
+          <w:bCs/>
+        </w:rPr>
+        <w:t>AWS carries out balancing and distribution of resources hosted in AZs in the background.</w:t>
+      </w:r>
+    </w:p>
+    <w:tbl>
+      <w:tblPr>
+        <w:tblStyle w:val="TableGrid"/>
+        <w:tblW w:w="0" w:type="auto"/>
+        <w:jc w:val="center"/>
+        <w:tblLook w:val="04A0" w:firstRow="1" w:lastRow="0" w:firstColumn="1" w:lastColumn="0" w:noHBand="0" w:noVBand="1"/>
+      </w:tblPr>
+      <w:tblGrid>
+        <w:gridCol w:w="9576"/>
+      </w:tblGrid>
+      <w:tr>
+        <w:trPr>
+          <w:trHeight w:val="2364"/>
+          <w:jc w:val="center"/>
+        </w:trPr>
+        <w:tc>
+          <w:tcPr>
+            <w:tcW w:w="4375" w:type="dxa"/>
+          </w:tcPr>
+          <w:p>
+            <w:pPr>
+              <w:rPr>
+                <w:rFonts w:asciiTheme="majorHAnsi" w:hAnsiTheme="majorHAnsi"/>
+                <w:bCs/>
+              </w:rPr>
+            </w:pPr>
+            <w:r>
+              <w:rPr>
+                <w:rFonts w:asciiTheme="majorHAnsi" w:hAnsiTheme="majorHAnsi"/>
+                <w:bCs/>
+              </w:rPr>
+              <w:lastRenderedPageBreak/>
+              <w:drawing>
+                <wp:inline distT="0" distB="0" distL="0" distR="0" wp14:anchorId="0FF46102" wp14:editId="2D3A3377">
+                  <wp:extent cx="5943600" cy="1438275"/>
+                  <wp:effectExtent l="0" t="0" r="0" b="9525"/>
+                  <wp:docPr id="6" name="Picture 6"/>
+                  <wp:cNvGraphicFramePr>
+                    <a:graphicFrameLocks xmlns:a="http://schemas.openxmlformats.org/drawingml/2006/main" noChangeAspect="1"/>
+                  </wp:cNvGraphicFramePr>
+                  <a:graphic xmlns:a="http://schemas.openxmlformats.org/drawingml/2006/main">
+                    <a:graphicData uri="http://schemas.openxmlformats.org/drawingml/2006/picture">
+                      <pic:pic xmlns:pic="http://schemas.openxmlformats.org/drawingml/2006/picture">
+                        <pic:nvPicPr>
+                          <pic:cNvPr id="0" name=""/>
+                          <pic:cNvPicPr/>
+                        </pic:nvPicPr>
+                        <pic:blipFill>
+                          <a:blip r:embed="rId20"/>
+                          <a:stretch>
+                            <a:fillRect/>
+                          </a:stretch>
+                        </pic:blipFill>
+                        <pic:spPr>
+                          <a:xfrm>
+                            <a:off x="0" y="0"/>
+                            <a:ext cx="5943600" cy="1438275"/>
+                          </a:xfrm>
+                          <a:prstGeom prst="rect">
+                            <a:avLst/>
+                          </a:prstGeom>
+                        </pic:spPr>
+                      </pic:pic>
+                    </a:graphicData>
+                  </a:graphic>
+                </wp:inline>
+              </w:drawing>
+            </w:r>
+          </w:p>
+          <w:p>
+            <w:pPr>
+              <w:rPr>
+                <w:rFonts w:asciiTheme="majorHAnsi" w:hAnsiTheme="majorHAnsi"/>
+                <w:bCs/>
+              </w:rPr>
+            </w:pPr>
+          </w:p>
+          <w:p>
+            <w:pPr>
+              <w:jc w:val="center"/>
+              <w:rPr>
+                <w:rFonts w:asciiTheme="majorHAnsi" w:hAnsiTheme="majorHAnsi"/>
+                <w:bCs/>
+              </w:rPr>
+            </w:pPr>
+            <w:r>
+              <w:rPr>
+                <w:rFonts w:asciiTheme="majorHAnsi" w:hAnsiTheme="majorHAnsi"/>
+                <w:bCs/>
+              </w:rPr>
+              <w:drawing>
+                <wp:inline distT="0" distB="0" distL="0" distR="0" wp14:anchorId="2CD51660" wp14:editId="05C838EB">
+                  <wp:extent cx="3695700" cy="1190625"/>
+                  <wp:effectExtent l="0" t="0" r="0" b="9525"/>
+                  <wp:docPr id="7" name="Picture 7"/>
+                  <wp:cNvGraphicFramePr>
+                    <a:graphicFrameLocks xmlns:a="http://schemas.openxmlformats.org/drawingml/2006/main" noChangeAspect="1"/>
+                  </wp:cNvGraphicFramePr>
+                  <a:graphic xmlns:a="http://schemas.openxmlformats.org/drawingml/2006/main">
+                    <a:graphicData uri="http://schemas.openxmlformats.org/drawingml/2006/picture">
+                      <pic:pic xmlns:pic="http://schemas.openxmlformats.org/drawingml/2006/picture">
+                        <pic:nvPicPr>
+                          <pic:cNvPr id="0" name=""/>
+                          <pic:cNvPicPr/>
+                        </pic:nvPicPr>
+                        <pic:blipFill>
+                          <a:blip r:embed="rId21"/>
+                          <a:stretch>
+                            <a:fillRect/>
+                          </a:stretch>
+                        </pic:blipFill>
+                        <pic:spPr>
+                          <a:xfrm>
+                            <a:off x="0" y="0"/>
+                            <a:ext cx="3695700" cy="1190625"/>
+                          </a:xfrm>
+                          <a:prstGeom prst="rect">
+                            <a:avLst/>
+                          </a:prstGeom>
+                        </pic:spPr>
+                      </pic:pic>
+                    </a:graphicData>
+                  </a:graphic>
+                </wp:inline>
+              </w:drawing>
+            </w:r>
+          </w:p>
+        </w:tc>
+      </w:tr>
+    </w:tbl>
+    <w:p>
+      <w:pPr>
+        <w:spacing w:after="0" w:line="240" w:lineRule="auto"/>
+        <w:rPr>
+          <w:rFonts w:asciiTheme="majorHAnsi" w:hAnsiTheme="majorHAnsi"/>
+          <w:bCs/>
+        </w:rPr>
+      </w:pPr>
+    </w:p>
+    <w:p>
+      <w:pPr>
+        <w:spacing w:after="0" w:line="240" w:lineRule="auto"/>
+        <w:rPr>
+          <w:rFonts w:asciiTheme="majorHAnsi" w:hAnsiTheme="majorHAnsi"/>
+          <w:bCs/>
+        </w:rPr>
+      </w:pPr>
+      <w:r>
+        <w:rPr>
+          <w:rFonts w:asciiTheme="majorHAnsi" w:hAnsiTheme="majorHAnsi"/>
+          <w:b/>
+          <w:bCs/>
+          <w:u w:val="single" w:color="00B050"/>
+        </w:rPr>
+        <w:t xml:space="preserve">Average latency between AZs within a region is around 3 </w:t>
+      </w:r>
+      <w:proofErr w:type="spellStart"/>
+      <w:r>
+        <w:rPr>
+          <w:rFonts w:asciiTheme="majorHAnsi" w:hAnsiTheme="majorHAnsi"/>
+          <w:b/>
+          <w:bCs/>
+          <w:u w:val="single" w:color="00B050"/>
+        </w:rPr>
+        <w:t>ms</w:t>
+      </w:r>
+      <w:r>
+        <w:rPr>
+          <w:rFonts w:asciiTheme="majorHAnsi" w:hAnsiTheme="majorHAnsi"/>
+          <w:bCs/>
+          <w:u w:val="single" w:color="00B050"/>
+        </w:rPr>
+        <w:t>.</w:t>
+      </w:r>
+      <w:proofErr w:type="spellEnd"/>
+      <w:r>
+        <w:rPr>
+          <w:rFonts w:asciiTheme="majorHAnsi" w:hAnsiTheme="majorHAnsi"/>
+          <w:bCs/>
+          <w:u w:val="single" w:color="00B050"/>
+        </w:rPr>
+        <w:t xml:space="preserve"> </w:t>
+      </w:r>
+      <w:r>
+        <w:rPr>
+          <w:rFonts w:asciiTheme="majorHAnsi" w:hAnsiTheme="majorHAnsi"/>
+          <w:bCs/>
+          <w:u w:val="single" w:color="00B050"/>
+        </w:rPr>
+        <w:t>certainly</w:t>
+      </w:r>
+      <w:r>
+        <w:rPr>
+          <w:rFonts w:asciiTheme="majorHAnsi" w:hAnsiTheme="majorHAnsi"/>
+          <w:bCs/>
+          <w:u w:val="single" w:color="00B050"/>
+        </w:rPr>
+        <w:t xml:space="preserve">, if you’re concerned about network speeds, you can perform latency testing from one instance hosted in one AZ to an instance in another AZ by using ping because local routing is enabled within a virtual private cloud (VPC). However, you could go a step further and use </w:t>
+      </w:r>
+      <w:r>
+        <w:rPr>
+          <w:rFonts w:asciiTheme="majorHAnsi" w:hAnsiTheme="majorHAnsi"/>
+          <w:b/>
+          <w:bCs/>
+          <w:u w:val="single" w:color="00B050"/>
+        </w:rPr>
+        <w:t>AWS Systems Manager to create a monitoring instance that would perform detailed network analysis using ping</w:t>
+      </w:r>
+      <w:r>
+        <w:rPr>
+          <w:rFonts w:asciiTheme="majorHAnsi" w:hAnsiTheme="majorHAnsi"/>
+          <w:bCs/>
+          <w:u w:val="single" w:color="00B050"/>
+        </w:rPr>
+        <w:t xml:space="preserve">, </w:t>
+      </w:r>
+      <w:r>
+        <w:rPr>
+          <w:rFonts w:asciiTheme="majorHAnsi" w:hAnsiTheme="majorHAnsi"/>
+          <w:b/>
+          <w:bCs/>
+          <w:u w:val="single" w:color="00B050"/>
+        </w:rPr>
+        <w:t>TCP </w:t>
+      </w:r>
+      <w:r>
+        <w:rPr>
+          <w:rFonts w:asciiTheme="majorHAnsi" w:hAnsiTheme="majorHAnsi"/>
+          <w:b/>
+          <w:bCs/>
+          <w:u w:val="single" w:color="00B050"/>
+        </w:rPr>
+        <w:t>TRACEROUTE</w:t>
+      </w:r>
+      <w:r>
+        <w:rPr>
+          <w:rFonts w:asciiTheme="majorHAnsi" w:hAnsiTheme="majorHAnsi"/>
+          <w:bCs/>
+          <w:u w:val="single" w:color="00B050"/>
+        </w:rPr>
+        <w:t xml:space="preserve">, </w:t>
+      </w:r>
+      <w:r>
+        <w:rPr>
+          <w:rFonts w:asciiTheme="majorHAnsi" w:hAnsiTheme="majorHAnsi"/>
+          <w:b/>
+          <w:bCs/>
+          <w:u w:val="single" w:color="00B050"/>
+        </w:rPr>
+        <w:t>MTR</w:t>
+      </w:r>
+      <w:r>
+        <w:rPr>
+          <w:rFonts w:asciiTheme="majorHAnsi" w:hAnsiTheme="majorHAnsi"/>
+          <w:bCs/>
+          <w:u w:val="single" w:color="00B050"/>
+        </w:rPr>
+        <w:t>, and </w:t>
+      </w:r>
+      <w:r>
+        <w:rPr>
+          <w:rFonts w:asciiTheme="majorHAnsi" w:hAnsiTheme="majorHAnsi"/>
+          <w:b/>
+          <w:bCs/>
+          <w:u w:val="single" w:color="00B050"/>
+        </w:rPr>
+        <w:t>TRACEPATH</w:t>
+      </w:r>
+      <w:r>
+        <w:rPr>
+          <w:rFonts w:asciiTheme="majorHAnsi" w:hAnsiTheme="majorHAnsi"/>
+          <w:bCs/>
+        </w:rPr>
+        <w:t>.</w:t>
+      </w:r>
+    </w:p>
+    <w:p>
+      <w:pPr>
+        <w:spacing w:after="0" w:line="240" w:lineRule="auto"/>
+        <w:rPr>
+          <w:rFonts w:asciiTheme="majorHAnsi" w:hAnsiTheme="majorHAnsi"/>
+          <w:bCs/>
+        </w:rPr>
+      </w:pPr>
+    </w:p>
+    <w:p>
+      <w:pPr>
+        <w:spacing w:after="0" w:line="240" w:lineRule="auto"/>
+        <w:rPr>
+          <w:rFonts w:asciiTheme="majorHAnsi" w:hAnsiTheme="majorHAnsi"/>
+          <w:bCs/>
+        </w:rPr>
+      </w:pPr>
+      <w:r>
+        <w:rPr>
+          <w:rFonts w:asciiTheme="majorHAnsi" w:hAnsiTheme="majorHAnsi"/>
+          <w:b/>
+          <w:bCs/>
+          <w:u w:val="single" w:color="00B050"/>
+        </w:rPr>
+        <w:t>Each AZ within a region has a name based on the region it is hosted within as well as a letter code, such as US-West-1A</w:t>
+      </w:r>
+      <w:r>
+        <w:rPr>
+          <w:rFonts w:asciiTheme="majorHAnsi" w:hAnsiTheme="majorHAnsi"/>
+          <w:bCs/>
+        </w:rPr>
+        <w:t>.</w:t>
+      </w:r>
+    </w:p>
+    <w:p>
+      <w:pPr>
+        <w:spacing w:after="0" w:line="240" w:lineRule="auto"/>
+        <w:rPr>
+          <w:rFonts w:asciiTheme="majorHAnsi" w:hAnsiTheme="majorHAnsi"/>
+          <w:bCs/>
+        </w:rPr>
+      </w:pPr>
+    </w:p>
+    <w:p>
+      <w:pPr>
+        <w:spacing w:after="0" w:line="240" w:lineRule="auto"/>
+        <w:rPr>
+          <w:rFonts w:asciiTheme="majorHAnsi" w:hAnsiTheme="majorHAnsi"/>
+          <w:bCs/>
+        </w:rPr>
+      </w:pPr>
+      <w:r>
+        <w:rPr>
+          <w:rFonts w:asciiTheme="majorHAnsi" w:hAnsiTheme="majorHAnsi"/>
+          <w:b/>
+          <w:bCs/>
+          <w:color w:val="FFFFFF" w:themeColor="background1"/>
+          <w:highlight w:val="blue"/>
+          <w:u w:val="single" w:color="00B050"/>
+        </w:rPr>
+        <w:t>Within a single AZ, the data center private network connections are defined as intra-AZ connections, as they are local to the AZ</w:t>
+      </w:r>
+      <w:r>
+        <w:rPr>
+          <w:rFonts w:asciiTheme="majorHAnsi" w:hAnsiTheme="majorHAnsi"/>
+          <w:bCs/>
+          <w:u w:val="single" w:color="00B050"/>
+        </w:rPr>
+        <w:t>, as shown in </w:t>
+      </w:r>
+      <w:hyperlink w:history="1">
+        <w:r>
+          <w:rPr>
+            <w:u w:color="00B050"/>
+          </w:rPr>
+          <w:t>Figure 2-6</w:t>
+        </w:r>
+      </w:hyperlink>
+      <w:r>
+        <w:rPr>
+          <w:rFonts w:asciiTheme="majorHAnsi" w:hAnsiTheme="majorHAnsi"/>
+          <w:bCs/>
+          <w:u w:val="single" w:color="00B050"/>
+        </w:rPr>
+        <w:t xml:space="preserve">. </w:t>
+      </w:r>
+      <w:r>
+        <w:rPr>
+          <w:rFonts w:asciiTheme="majorHAnsi" w:hAnsiTheme="majorHAnsi"/>
+          <w:b/>
+          <w:bCs/>
+          <w:color w:val="FFFFFF" w:themeColor="background1"/>
+          <w:highlight w:val="blue"/>
+          <w:u w:val="single" w:color="00B050"/>
+        </w:rPr>
+        <w:t>The wiring between the AZs is defined as inter-AZ connections, with private links connecting the regions</w:t>
+      </w:r>
+      <w:r>
+        <w:rPr>
+          <w:rFonts w:asciiTheme="majorHAnsi" w:hAnsiTheme="majorHAnsi"/>
+          <w:bCs/>
+          <w:u w:val="single" w:color="00B050"/>
+        </w:rPr>
+        <w:t>. The primary reasons for using AZs in your infrastructure design are for application failover and primary/standby database replication</w:t>
+      </w:r>
+      <w:r>
+        <w:rPr>
+          <w:rFonts w:asciiTheme="majorHAnsi" w:hAnsiTheme="majorHAnsi"/>
+          <w:bCs/>
+        </w:rPr>
+        <w:t>.</w:t>
+      </w:r>
+    </w:p>
+    <w:p>
+      <w:pPr>
+        <w:spacing w:after="0" w:line="240" w:lineRule="auto"/>
+        <w:rPr>
+          <w:rFonts w:asciiTheme="majorHAnsi" w:hAnsiTheme="majorHAnsi"/>
+          <w:bCs/>
+        </w:rPr>
+      </w:pPr>
+    </w:p>
+    <w:tbl>
+      <w:tblPr>
+        <w:tblStyle w:val="TableGrid"/>
+        <w:tblW w:w="0" w:type="auto"/>
+        <w:tblLook w:val="04A0" w:firstRow="1" w:lastRow="0" w:firstColumn="1" w:lastColumn="0" w:noHBand="0" w:noVBand="1"/>
+      </w:tblPr>
+      <w:tblGrid>
+        <w:gridCol w:w="11196"/>
+      </w:tblGrid>
+      <w:tr>
+        <w:tc>
+          <w:tcPr>
+            <w:tcW w:w="9576" w:type="dxa"/>
+          </w:tcPr>
+          <w:p>
+            <w:pPr>
+              <w:rPr>
+                <w:rFonts w:asciiTheme="majorHAnsi" w:hAnsiTheme="majorHAnsi"/>
+                <w:bCs/>
+              </w:rPr>
+            </w:pPr>
+            <w:r>
+              <w:rPr>
+                <w:rFonts w:asciiTheme="majorHAnsi" w:hAnsiTheme="majorHAnsi"/>
+                <w:bCs/>
+                <w:noProof/>
+              </w:rPr>
+              <w:drawing>
+                <wp:anchor distT="0" distB="0" distL="114300" distR="114300" simplePos="0" relativeHeight="251658240" behindDoc="0" locked="0" layoutInCell="1" allowOverlap="1">
+                  <wp:simplePos x="0" y="0"/>
+                  <wp:positionH relativeFrom="column">
+                    <wp:posOffset>5181600</wp:posOffset>
+                  </wp:positionH>
+                  <wp:positionV relativeFrom="paragraph">
+                    <wp:posOffset>88265</wp:posOffset>
+                  </wp:positionV>
+                  <wp:extent cx="1657350" cy="447675"/>
+                  <wp:effectExtent l="0" t="0" r="0" b="9525"/>
+                  <wp:wrapNone/>
+                  <wp:docPr id="11" name="Picture 11"/>
+                  <wp:cNvGraphicFramePr>
+                    <a:graphicFrameLocks xmlns:a="http://schemas.openxmlformats.org/drawingml/2006/main" noChangeAspect="1"/>
+                  </wp:cNvGraphicFramePr>
+                  <a:graphic xmlns:a="http://schemas.openxmlformats.org/drawingml/2006/main">
+                    <a:graphicData uri="http://schemas.openxmlformats.org/drawingml/2006/picture">
+                      <pic:pic xmlns:pic="http://schemas.openxmlformats.org/drawingml/2006/picture">
+                        <pic:nvPicPr>
+                          <pic:cNvPr id="0" name="Picture 2"/>
+                          <pic:cNvPicPr>
+                            <a:picLocks noChangeAspect="1" noChangeArrowheads="1"/>
+                          </pic:cNvPicPr>
+                        </pic:nvPicPr>
+                        <pic:blipFill>
+                          <a:blip r:embed="rId22">
+                            <a:extLst>
+                              <a:ext uri="{28A0092B-C50C-407E-A947-70E740481C1C}">
+                                <a14:useLocalDpi xmlns:a14="http://schemas.microsoft.com/office/drawing/2010/main" val="0"/>
+                              </a:ext>
+                            </a:extLst>
+                          </a:blip>
+                          <a:srcRect/>
+                          <a:stretch>
+                            <a:fillRect/>
+                          </a:stretch>
+                        </pic:blipFill>
+                        <pic:spPr bwMode="auto">
+                          <a:xfrm>
+                            <a:off x="0" y="0"/>
+                            <a:ext cx="1657350" cy="447675"/>
+                          </a:xfrm>
+                          <a:prstGeom prst="rect">
+                            <a:avLst/>
+                          </a:prstGeom>
+                          <a:noFill/>
+                        </pic:spPr>
+                      </pic:pic>
+                    </a:graphicData>
+                  </a:graphic>
+                  <wp14:sizeRelH relativeFrom="page">
+                    <wp14:pctWidth>0</wp14:pctWidth>
+                  </wp14:sizeRelH>
+                  <wp14:sizeRelV relativeFrom="page">
+                    <wp14:pctHeight>0</wp14:pctHeight>
+                  </wp14:sizeRelV>
+                </wp:anchor>
+              </w:drawing>
+            </w:r>
+            <w:r>
+              <w:rPr>
+                <w:rFonts w:asciiTheme="majorHAnsi" w:hAnsiTheme="majorHAnsi"/>
+                <w:bCs/>
+              </w:rPr>
+              <w:drawing>
+                <wp:inline distT="0" distB="0" distL="0" distR="0" wp14:anchorId="46D26F1A" wp14:editId="11FD1A28">
+                  <wp:extent cx="6972300" cy="1228725"/>
+                  <wp:effectExtent l="0" t="0" r="0" b="9525"/>
+                  <wp:docPr id="8" name="Picture 8"/>
+                  <wp:cNvGraphicFramePr>
+                    <a:graphicFrameLocks xmlns:a="http://schemas.openxmlformats.org/drawingml/2006/main" noChangeAspect="1"/>
+                  </wp:cNvGraphicFramePr>
+                  <a:graphic xmlns:a="http://schemas.openxmlformats.org/drawingml/2006/main">
+                    <a:graphicData uri="http://schemas.openxmlformats.org/drawingml/2006/picture">
+                      <pic:pic xmlns:pic="http://schemas.openxmlformats.org/drawingml/2006/picture">
+                        <pic:nvPicPr>
+                          <pic:cNvPr id="0" name=""/>
+                          <pic:cNvPicPr/>
+                        </pic:nvPicPr>
+                        <pic:blipFill>
+                          <a:blip r:embed="rId23"/>
+                          <a:stretch>
+                            <a:fillRect/>
+                          </a:stretch>
+                        </pic:blipFill>
+                        <pic:spPr>
+                          <a:xfrm>
+                            <a:off x="0" y="0"/>
+                            <a:ext cx="6972300" cy="1228725"/>
+                          </a:xfrm>
+                          <a:prstGeom prst="rect">
+                            <a:avLst/>
+                          </a:prstGeom>
+                        </pic:spPr>
+                      </pic:pic>
+                    </a:graphicData>
+                  </a:graphic>
+                </wp:inline>
+              </w:drawing>
+            </w:r>
+          </w:p>
+        </w:tc>
+      </w:tr>
+    </w:tbl>
+    <w:p>
+      <w:pPr>
+        <w:spacing w:after="0" w:line="240" w:lineRule="auto"/>
+        <w:rPr>
+          <w:rFonts w:asciiTheme="majorHAnsi" w:hAnsiTheme="majorHAnsi"/>
+          <w:bCs/>
+        </w:rPr>
+      </w:pPr>
+    </w:p>
+    <w:p>
+      <w:pPr>
+        <w:spacing w:after="0" w:line="240" w:lineRule="auto"/>
+        <w:jc w:val="both"/>
+        <w:rPr>
+          <w:rFonts w:asciiTheme="majorHAnsi" w:hAnsiTheme="majorHAnsi"/>
+          <w:bCs/>
+        </w:rPr>
+      </w:pPr>
+      <w:r>
+        <w:rPr>
+          <w:rFonts w:asciiTheme="majorHAnsi" w:hAnsiTheme="majorHAnsi"/>
+          <w:b/>
+          <w:bCs/>
+        </w:rPr>
+        <w:t>Multiple Availability Zones</w:t>
+      </w:r>
+      <w:bookmarkStart w:id="0" w:name="_GoBack"/>
+      <w:bookmarkEnd w:id="0"/>
+    </w:p>
+    <w:p>
+      <w:pPr>
+        <w:spacing w:after="0" w:line="240" w:lineRule="auto"/>
+        <w:jc w:val="both"/>
+        <w:rPr>
+          <w:rFonts w:asciiTheme="majorHAnsi" w:hAnsiTheme="majorHAnsi"/>
+          <w:bCs/>
+        </w:rPr>
+      </w:pPr>
+    </w:p>
+    <w:p>
+      <w:pPr>
+        <w:spacing w:after="0" w:line="240" w:lineRule="auto"/>
+        <w:rPr>
+          <w:rFonts w:asciiTheme="majorHAnsi" w:hAnsiTheme="majorHAnsi"/>
+          <w:bCs/>
+        </w:rPr>
+      </w:pPr>
+    </w:p>
     <w:sectPr>
-      <w:headerReference w:type="default" r:id="rId20"/>
+      <w:headerReference w:type="default" r:id="rId24"/>
       <w:pgSz w:w="12240" w:h="15840"/>
-      <w:pgMar w:top="720" w:right="540" w:bottom="720" w:left="540" w:header="432" w:footer="432" w:gutter="0"/>
+      <w:pgMar w:top="405" w:right="540" w:bottom="720" w:left="540" w:header="432" w:footer="432" w:gutter="0"/>
       <w:cols w:space="720"/>
       <w:docGrid w:linePitch="360"/>
     </w:sectPr>
@@ -6628,7 +7265,7 @@
             <w:bCs/>
             <w:noProof/>
           </w:rPr>
-          <w:t>5</w:t>
+          <w:t>9</w:t>
         </w:r>
         <w:r>
           <w:rPr>
@@ -6687,7 +7324,6 @@
       </w:sdtContent>
     </w:sdt>
   </w:p>
-  <w:p/>
 </w:hdr>
 </file>
 
@@ -8719,10 +9355,30 @@
       <w:color w:val="4F81BD" w:themeColor="accent1"/>
     </w:rPr>
   </w:style>
+  <w:style w:type="paragraph" w:styleId="Heading5">
+    <w:name w:val="heading 5"/>
+    <w:basedOn w:val="Normal"/>
+    <w:next w:val="Normal"/>
+    <w:link w:val="Heading5Char"/>
+    <w:uiPriority w:val="9"/>
+    <w:semiHidden/>
+    <w:unhideWhenUsed/>
+    <w:qFormat/>
+    <w:rsid w:val="008B2FFB"/>
+    <w:pPr>
+      <w:keepNext/>
+      <w:keepLines/>
+      <w:spacing w:before="200" w:after="0"/>
+      <w:outlineLvl w:val="4"/>
+    </w:pPr>
+    <w:rPr>
+      <w:rFonts w:asciiTheme="majorHAnsi" w:eastAsiaTheme="majorEastAsia" w:hAnsiTheme="majorHAnsi" w:cstheme="majorBidi"/>
+      <w:color w:val="243F60" w:themeColor="accent1" w:themeShade="7F"/>
+    </w:rPr>
+  </w:style>
   <w:style w:type="character" w:default="1" w:styleId="DefaultParagraphFont">
     <w:name w:val="Default Paragraph Font"/>
     <w:uiPriority w:val="1"/>
-    <w:semiHidden/>
     <w:unhideWhenUsed/>
   </w:style>
   <w:style w:type="table" w:default="1" w:styleId="TableNormal">
@@ -9454,6 +10110,18 @@
     <w:rPr>
       <w:i/>
       <w:iCs/>
+    </w:rPr>
+  </w:style>
+  <w:style w:type="character" w:customStyle="1" w:styleId="Heading5Char">
+    <w:name w:val="Heading 5 Char"/>
+    <w:basedOn w:val="DefaultParagraphFont"/>
+    <w:link w:val="Heading5"/>
+    <w:uiPriority w:val="9"/>
+    <w:semiHidden/>
+    <w:rsid w:val="008B2FFB"/>
+    <w:rPr>
+      <w:rFonts w:asciiTheme="majorHAnsi" w:eastAsiaTheme="majorEastAsia" w:hAnsiTheme="majorHAnsi" w:cstheme="majorBidi"/>
+      <w:color w:val="243F60" w:themeColor="accent1" w:themeShade="7F"/>
     </w:rPr>
   </w:style>
 </w:styles>
@@ -9686,10 +10354,30 @@
       <w:color w:val="4F81BD" w:themeColor="accent1"/>
     </w:rPr>
   </w:style>
+  <w:style w:type="paragraph" w:styleId="Heading5">
+    <w:name w:val="heading 5"/>
+    <w:basedOn w:val="Normal"/>
+    <w:next w:val="Normal"/>
+    <w:link w:val="Heading5Char"/>
+    <w:uiPriority w:val="9"/>
+    <w:semiHidden/>
+    <w:unhideWhenUsed/>
+    <w:qFormat/>
+    <w:rsid w:val="008B2FFB"/>
+    <w:pPr>
+      <w:keepNext/>
+      <w:keepLines/>
+      <w:spacing w:before="200" w:after="0"/>
+      <w:outlineLvl w:val="4"/>
+    </w:pPr>
+    <w:rPr>
+      <w:rFonts w:asciiTheme="majorHAnsi" w:eastAsiaTheme="majorEastAsia" w:hAnsiTheme="majorHAnsi" w:cstheme="majorBidi"/>
+      <w:color w:val="243F60" w:themeColor="accent1" w:themeShade="7F"/>
+    </w:rPr>
+  </w:style>
   <w:style w:type="character" w:default="1" w:styleId="DefaultParagraphFont">
     <w:name w:val="Default Paragraph Font"/>
     <w:uiPriority w:val="1"/>
-    <w:semiHidden/>
     <w:unhideWhenUsed/>
   </w:style>
   <w:style w:type="table" w:default="1" w:styleId="TableNormal">
@@ -10421,6 +11109,18 @@
     <w:rPr>
       <w:i/>
       <w:iCs/>
+    </w:rPr>
+  </w:style>
+  <w:style w:type="character" w:customStyle="1" w:styleId="Heading5Char">
+    <w:name w:val="Heading 5 Char"/>
+    <w:basedOn w:val="DefaultParagraphFont"/>
+    <w:link w:val="Heading5"/>
+    <w:uiPriority w:val="9"/>
+    <w:semiHidden/>
+    <w:rsid w:val="008B2FFB"/>
+    <w:rPr>
+      <w:rFonts w:asciiTheme="majorHAnsi" w:eastAsiaTheme="majorEastAsia" w:hAnsiTheme="majorHAnsi" w:cstheme="majorBidi"/>
+      <w:color w:val="243F60" w:themeColor="accent1" w:themeShade="7F"/>
     </w:rPr>
   </w:style>
 </w:styles>
@@ -10716,7 +11416,7 @@
 </file>
 
 <file path=customXml/itemProps1.xml><?xml version="1.0" encoding="utf-8"?>
-<ds:datastoreItem xmlns:ds="http://schemas.openxmlformats.org/officeDocument/2006/customXml" ds:itemID="{B4517649-D595-497E-93FD-0E58497CAA59}">
+<ds:datastoreItem xmlns:ds="http://schemas.openxmlformats.org/officeDocument/2006/customXml" ds:itemID="{F956CD7D-3E77-4CC8-8435-2609D7D43D7D}">
   <ds:schemaRefs>
     <ds:schemaRef ds:uri="http://schemas.openxmlformats.org/officeDocument/2006/bibliography"/>
   </ds:schemaRefs>

</xml_diff>